<commit_message>
Se actualizo el Informe del TP de aplicada II
</commit_message>
<xml_diff>
--- a/Electronica Aplicada II/Topología Corriente-Corriente TP Labo.docx
+++ b/Electronica Aplicada II/Topología Corriente-Corriente TP Labo.docx
@@ -78,7 +78,57 @@
         <w:rPr>
           <w:lang w:val="es-MX"/>
         </w:rPr>
-        <w:t xml:space="preserve">RL = 1k = RS; </w:t>
+        <w:t>RL = 1</w:t>
+      </w:r>
+      <w:r>
+        <w:rPr>
+          <w:lang w:val="es-MX"/>
+        </w:rPr>
+        <w:t>50</w:t>
+      </w:r>
+      <w:r>
+        <w:rPr>
+          <w:lang w:val="es-MX"/>
+        </w:rPr>
+        <w:t>k</w:t>
+      </w:r>
+      <w:r>
+        <w:rPr>
+          <w:lang w:val="es-MX"/>
+        </w:rPr>
+        <w:t xml:space="preserve">; </w:t>
+      </w:r>
+      <w:r>
+        <w:rPr>
+          <w:lang w:val="es-MX"/>
+        </w:rPr>
+        <w:t>RS</w:t>
+      </w:r>
+      <w:r>
+        <w:rPr>
+          <w:lang w:val="es-MX"/>
+        </w:rPr>
+        <w:t xml:space="preserve"> = 1</w:t>
+      </w:r>
+      <w:proofErr w:type="gramStart"/>
+      <w:r>
+        <w:rPr>
+          <w:lang w:val="es-MX"/>
+        </w:rPr>
+        <w:t xml:space="preserve">k </w:t>
+      </w:r>
+      <w:r>
+        <w:rPr>
+          <w:lang w:val="es-MX"/>
+        </w:rPr>
+        <w:t>;</w:t>
+      </w:r>
+      <w:proofErr w:type="gramEnd"/>
+      <w:r>
+        <w:rPr>
+          <w:lang w:val="es-MX"/>
+        </w:rPr>
+        <w:t xml:space="preserve"> </w:t>
       </w:r>
       <w:proofErr w:type="spellStart"/>
       <w:r>
@@ -92,21 +142,7 @@
         <w:rPr>
           <w:lang w:val="es-MX"/>
         </w:rPr>
-        <w:t xml:space="preserve"> = </w:t>
-      </w:r>
-      <w:proofErr w:type="gramStart"/>
-      <w:r>
-        <w:rPr>
-          <w:lang w:val="es-MX"/>
-        </w:rPr>
-        <w:t>150 ;</w:t>
-      </w:r>
-      <w:proofErr w:type="gramEnd"/>
-      <w:r>
-        <w:rPr>
-          <w:lang w:val="es-MX"/>
-        </w:rPr>
-        <w:t xml:space="preserve"> </w:t>
+        <w:t xml:space="preserve"> = 150 ; </w:t>
       </w:r>
       <w:proofErr w:type="spellStart"/>
       <w:r>
@@ -131,14 +167,20 @@
       </w:pPr>
       <w:r>
         <w:rPr>
+          <w:lang w:val="es-MX"/>
+        </w:rPr>
+        <w:t>En el proceso de análisis</w:t>
+      </w:r>
+      <w:r>
+        <w:rPr>
           <w:noProof/>
           <w:lang w:val="es-MX"/>
         </w:rPr>
         <w:drawing>
           <wp:inline distT="0" distB="0" distL="0" distR="0">
-            <wp:extent cx="5391150" cy="2847975"/>
-            <wp:effectExtent l="0" t="0" r="0" b="9525"/>
-            <wp:docPr id="1" name="Imagen 1"/>
+            <wp:extent cx="5391150" cy="2286000"/>
+            <wp:effectExtent l="0" t="0" r="0" b="0"/>
+            <wp:docPr id="4" name="Imagen 4"/>
             <wp:cNvGraphicFramePr>
               <a:graphicFrameLocks xmlns:a="http://schemas.openxmlformats.org/drawingml/2006/main" noChangeAspect="1"/>
             </wp:cNvGraphicFramePr>
@@ -146,7 +188,7 @@
               <a:graphicData uri="http://schemas.openxmlformats.org/drawingml/2006/picture">
                 <pic:pic xmlns:pic="http://schemas.openxmlformats.org/drawingml/2006/picture">
                   <pic:nvPicPr>
-                    <pic:cNvPr id="0" name="Picture 1"/>
+                    <pic:cNvPr id="0" name="Picture 5"/>
                     <pic:cNvPicPr>
                       <a:picLocks noChangeAspect="1" noChangeArrowheads="1"/>
                     </pic:cNvPicPr>
@@ -167,7 +209,7 @@
                   <pic:spPr bwMode="auto">
                     <a:xfrm>
                       <a:off x="0" y="0"/>
-                      <a:ext cx="5391150" cy="2847975"/>
+                      <a:ext cx="5391150" cy="2286000"/>
                     </a:xfrm>
                     <a:prstGeom prst="rect">
                       <a:avLst/>
@@ -183,17 +225,113 @@
           </wp:inline>
         </w:drawing>
       </w:r>
-    </w:p>
-    <w:p>
-      <w:pPr>
-        <w:rPr>
-          <w:lang w:val="es-MX"/>
-        </w:rPr>
-      </w:pPr>
       <w:r>
         <w:rPr>
           <w:lang w:val="es-MX"/>
         </w:rPr>
+        <w:t xml:space="preserve"> estático y dinámico estaremos averiguando los valores de resistencias que utilizaremos para sacar al circuito andando.</w:t>
+      </w:r>
+    </w:p>
+    <w:p>
+      <w:pPr>
+        <w:rPr>
+          <w:lang w:val="es-MX"/>
+        </w:rPr>
+      </w:pPr>
+      <w:r>
+        <w:rPr>
+          <w:noProof/>
+          <w:lang w:val="es-MX"/>
+        </w:rPr>
+        <w:drawing>
+          <wp:inline distT="0" distB="0" distL="0" distR="0">
+            <wp:extent cx="5391150" cy="2876550"/>
+            <wp:effectExtent l="0" t="0" r="0" b="0"/>
+            <wp:docPr id="2" name="Imagen 2"/>
+            <wp:cNvGraphicFramePr>
+              <a:graphicFrameLocks xmlns:a="http://schemas.openxmlformats.org/drawingml/2006/main" noChangeAspect="1"/>
+            </wp:cNvGraphicFramePr>
+            <a:graphic xmlns:a="http://schemas.openxmlformats.org/drawingml/2006/main">
+              <a:graphicData uri="http://schemas.openxmlformats.org/drawingml/2006/picture">
+                <pic:pic xmlns:pic="http://schemas.openxmlformats.org/drawingml/2006/picture">
+                  <pic:nvPicPr>
+                    <pic:cNvPr id="0" name="Picture 2"/>
+                    <pic:cNvPicPr>
+                      <a:picLocks noChangeAspect="1" noChangeArrowheads="1"/>
+                    </pic:cNvPicPr>
+                  </pic:nvPicPr>
+                  <pic:blipFill>
+                    <a:blip r:embed="rId5" cstate="print">
+                      <a:extLst>
+                        <a:ext uri="{28A0092B-C50C-407E-A947-70E740481C1C}">
+                          <a14:useLocalDpi xmlns:a14="http://schemas.microsoft.com/office/drawing/2010/main" val="0"/>
+                        </a:ext>
+                      </a:extLst>
+                    </a:blip>
+                    <a:srcRect/>
+                    <a:stretch>
+                      <a:fillRect/>
+                    </a:stretch>
+                  </pic:blipFill>
+                  <pic:spPr bwMode="auto">
+                    <a:xfrm>
+                      <a:off x="0" y="0"/>
+                      <a:ext cx="5391150" cy="2876550"/>
+                    </a:xfrm>
+                    <a:prstGeom prst="rect">
+                      <a:avLst/>
+                    </a:prstGeom>
+                    <a:noFill/>
+                    <a:ln>
+                      <a:noFill/>
+                    </a:ln>
+                  </pic:spPr>
+                </pic:pic>
+              </a:graphicData>
+            </a:graphic>
+          </wp:inline>
+        </w:drawing>
+      </w:r>
+    </w:p>
+    <w:p>
+      <w:pPr>
+        <w:rPr>
+          <w:lang w:val="es-MX"/>
+        </w:rPr>
+      </w:pPr>
+    </w:p>
+    <w:p>
+      <w:pPr>
+        <w:rPr>
+          <w:lang w:val="es-MX"/>
+        </w:rPr>
+      </w:pPr>
+    </w:p>
+    <w:p>
+      <w:pPr>
+        <w:rPr>
+          <w:lang w:val="es-MX"/>
+        </w:rPr>
+      </w:pPr>
+    </w:p>
+    <w:p>
+      <w:pPr>
+        <w:rPr>
+          <w:lang w:val="es-MX"/>
+        </w:rPr>
+      </w:pPr>
+    </w:p>
+    <w:p>
+      <w:pPr>
+        <w:rPr>
+          <w:lang w:val="es-MX"/>
+        </w:rPr>
+      </w:pPr>
+      <w:r>
+        <w:rPr>
+          <w:lang w:val="es-MX"/>
+        </w:rPr>
+        <w:lastRenderedPageBreak/>
         <w:t>Análisis dinámico:</w:t>
       </w:r>
     </w:p>
@@ -203,6 +341,3088 @@
           <w:lang w:val="es-MX"/>
         </w:rPr>
       </w:pPr>
+      <w:r>
+        <w:rPr>
+          <w:noProof/>
+        </w:rPr>
+        <w:drawing>
+          <wp:inline distT="0" distB="0" distL="0" distR="0">
+            <wp:extent cx="5400040" cy="7503795"/>
+            <wp:effectExtent l="0" t="0" r="0" b="1905"/>
+            <wp:docPr id="3" name="Imagen 3"/>
+            <wp:cNvGraphicFramePr>
+              <a:graphicFrameLocks xmlns:a="http://schemas.openxmlformats.org/drawingml/2006/main" noChangeAspect="1"/>
+            </wp:cNvGraphicFramePr>
+            <a:graphic xmlns:a="http://schemas.openxmlformats.org/drawingml/2006/main">
+              <a:graphicData uri="http://schemas.openxmlformats.org/drawingml/2006/picture">
+                <pic:pic xmlns:pic="http://schemas.openxmlformats.org/drawingml/2006/picture">
+                  <pic:nvPicPr>
+                    <pic:cNvPr id="0" name="Picture 3"/>
+                    <pic:cNvPicPr>
+                      <a:picLocks noChangeAspect="1" noChangeArrowheads="1"/>
+                    </pic:cNvPicPr>
+                  </pic:nvPicPr>
+                  <pic:blipFill>
+                    <a:blip r:embed="rId6" cstate="print">
+                      <a:extLst>
+                        <a:ext uri="{28A0092B-C50C-407E-A947-70E740481C1C}">
+                          <a14:useLocalDpi xmlns:a14="http://schemas.microsoft.com/office/drawing/2010/main" val="0"/>
+                        </a:ext>
+                      </a:extLst>
+                    </a:blip>
+                    <a:srcRect/>
+                    <a:stretch>
+                      <a:fillRect/>
+                    </a:stretch>
+                  </pic:blipFill>
+                  <pic:spPr bwMode="auto">
+                    <a:xfrm rot="10800000">
+                      <a:off x="0" y="0"/>
+                      <a:ext cx="5400040" cy="7503795"/>
+                    </a:xfrm>
+                    <a:prstGeom prst="rect">
+                      <a:avLst/>
+                    </a:prstGeom>
+                    <a:noFill/>
+                    <a:ln>
+                      <a:noFill/>
+                    </a:ln>
+                  </pic:spPr>
+                </pic:pic>
+              </a:graphicData>
+            </a:graphic>
+          </wp:inline>
+        </w:drawing>
+      </w:r>
+    </w:p>
+    <w:p>
+      <w:pPr>
+        <w:rPr>
+          <w:lang w:val="es-MX"/>
+        </w:rPr>
+      </w:pPr>
+    </w:p>
+    <w:p>
+      <w:pPr>
+        <w:rPr>
+          <w:lang w:val="es-MX"/>
+        </w:rPr>
+      </w:pPr>
+    </w:p>
+    <w:p>
+      <w:pPr>
+        <w:rPr>
+          <w:lang w:val="es-MX"/>
+        </w:rPr>
+      </w:pPr>
+    </w:p>
+    <w:p>
+      <w:pPr>
+        <w:rPr>
+          <w:lang w:val="es-MX"/>
+        </w:rPr>
+      </w:pPr>
+      <w:r>
+        <w:rPr>
+          <w:noProof/>
+          <w:lang w:val="es-MX"/>
+        </w:rPr>
+        <w:lastRenderedPageBreak/>
+        <w:drawing>
+          <wp:inline distT="0" distB="0" distL="0" distR="0">
+            <wp:extent cx="5391150" cy="2286000"/>
+            <wp:effectExtent l="0" t="0" r="0" b="0"/>
+            <wp:docPr id="5" name="Imagen 5"/>
+            <wp:cNvGraphicFramePr>
+              <a:graphicFrameLocks xmlns:a="http://schemas.openxmlformats.org/drawingml/2006/main" noChangeAspect="1"/>
+            </wp:cNvGraphicFramePr>
+            <a:graphic xmlns:a="http://schemas.openxmlformats.org/drawingml/2006/main">
+              <a:graphicData uri="http://schemas.openxmlformats.org/drawingml/2006/picture">
+                <pic:pic xmlns:pic="http://schemas.openxmlformats.org/drawingml/2006/picture">
+                  <pic:nvPicPr>
+                    <pic:cNvPr id="0" name="Picture 6"/>
+                    <pic:cNvPicPr>
+                      <a:picLocks noChangeAspect="1" noChangeArrowheads="1"/>
+                    </pic:cNvPicPr>
+                  </pic:nvPicPr>
+                  <pic:blipFill>
+                    <a:blip r:embed="rId4" cstate="print">
+                      <a:extLst>
+                        <a:ext uri="{28A0092B-C50C-407E-A947-70E740481C1C}">
+                          <a14:useLocalDpi xmlns:a14="http://schemas.microsoft.com/office/drawing/2010/main" val="0"/>
+                        </a:ext>
+                      </a:extLst>
+                    </a:blip>
+                    <a:srcRect/>
+                    <a:stretch>
+                      <a:fillRect/>
+                    </a:stretch>
+                  </pic:blipFill>
+                  <pic:spPr bwMode="auto">
+                    <a:xfrm rot="10800000">
+                      <a:off x="0" y="0"/>
+                      <a:ext cx="5391150" cy="2286000"/>
+                    </a:xfrm>
+                    <a:prstGeom prst="rect">
+                      <a:avLst/>
+                    </a:prstGeom>
+                    <a:noFill/>
+                    <a:ln>
+                      <a:noFill/>
+                    </a:ln>
+                  </pic:spPr>
+                </pic:pic>
+              </a:graphicData>
+            </a:graphic>
+          </wp:inline>
+        </w:drawing>
+      </w:r>
+    </w:p>
+    <w:p>
+      <w:pPr>
+        <w:rPr>
+          <w:lang w:val="es-MX"/>
+        </w:rPr>
+      </w:pPr>
+    </w:p>
+    <w:p>
+      <w:pPr>
+        <w:rPr>
+          <w:lang w:val="es-MX"/>
+        </w:rPr>
+      </w:pPr>
+    </w:p>
+    <w:p>
+      <w:pPr>
+        <w:rPr>
+          <w:lang w:val="es-MX"/>
+        </w:rPr>
+      </w:pPr>
+    </w:p>
+    <w:p>
+      <w:pPr>
+        <w:rPr>
+          <w:lang w:val="es-MX"/>
+        </w:rPr>
+      </w:pPr>
+    </w:p>
+    <w:p>
+      <w:pPr>
+        <w:rPr>
+          <w:lang w:val="es-MX"/>
+        </w:rPr>
+      </w:pPr>
+    </w:p>
+    <w:p>
+      <w:pPr>
+        <w:rPr>
+          <w:lang w:val="es-MX"/>
+        </w:rPr>
+      </w:pPr>
+    </w:p>
+    <w:p>
+      <w:pPr>
+        <w:rPr>
+          <w:lang w:val="es-MX"/>
+        </w:rPr>
+      </w:pPr>
+    </w:p>
+    <w:p>
+      <w:pPr>
+        <w:rPr>
+          <w:lang w:val="es-MX"/>
+        </w:rPr>
+      </w:pPr>
+    </w:p>
+    <w:p>
+      <w:pPr>
+        <w:rPr>
+          <w:lang w:val="es-MX"/>
+        </w:rPr>
+      </w:pPr>
+    </w:p>
+    <w:p>
+      <w:pPr>
+        <w:rPr>
+          <w:lang w:val="es-MX"/>
+        </w:rPr>
+      </w:pPr>
+    </w:p>
+    <w:p>
+      <w:pPr>
+        <w:rPr>
+          <w:lang w:val="es-MX"/>
+        </w:rPr>
+      </w:pPr>
+    </w:p>
+    <w:p>
+      <w:pPr>
+        <w:rPr>
+          <w:lang w:val="es-MX"/>
+        </w:rPr>
+      </w:pPr>
+    </w:p>
+    <w:p>
+      <w:pPr>
+        <w:rPr>
+          <w:lang w:val="es-MX"/>
+        </w:rPr>
+      </w:pPr>
+    </w:p>
+    <w:p>
+      <w:pPr>
+        <w:rPr>
+          <w:lang w:val="es-MX"/>
+        </w:rPr>
+      </w:pPr>
+    </w:p>
+    <w:p>
+      <w:pPr>
+        <w:rPr>
+          <w:lang w:val="es-MX"/>
+        </w:rPr>
+      </w:pPr>
+    </w:p>
+    <w:p>
+      <w:pPr>
+        <w:rPr>
+          <w:lang w:val="es-MX"/>
+        </w:rPr>
+      </w:pPr>
+    </w:p>
+    <w:p>
+      <w:pPr>
+        <w:rPr>
+          <w:lang w:val="es-MX"/>
+        </w:rPr>
+      </w:pPr>
+    </w:p>
+    <w:p>
+      <w:pPr>
+        <w:rPr>
+          <w:lang w:val="es-MX"/>
+        </w:rPr>
+      </w:pPr>
+    </w:p>
+    <w:p>
+      <w:pPr>
+        <w:rPr>
+          <w:lang w:val="es-MX"/>
+        </w:rPr>
+      </w:pPr>
+    </w:p>
+    <w:p>
+      <w:pPr>
+        <w:rPr>
+          <w:lang w:val="es-MX"/>
+        </w:rPr>
+      </w:pPr>
+    </w:p>
+    <w:p>
+      <w:pPr>
+        <w:rPr>
+          <w:lang w:val="es-MX"/>
+        </w:rPr>
+      </w:pPr>
+    </w:p>
+    <w:p>
+      <w:pPr>
+        <w:rPr>
+          <w:lang w:val="es-MX"/>
+        </w:rPr>
+      </w:pPr>
+    </w:p>
+    <w:p>
+      <w:pPr>
+        <w:rPr>
+          <w:lang w:val="es-MX"/>
+        </w:rPr>
+      </w:pPr>
+    </w:p>
+    <w:p>
+      <w:pPr>
+        <w:rPr>
+          <w:lang w:val="es-MX"/>
+        </w:rPr>
+      </w:pPr>
+      <w:r>
+        <w:rPr>
+          <w:lang w:val="es-MX"/>
+        </w:rPr>
+        <w:lastRenderedPageBreak/>
+        <w:t>Análisis estático:</w:t>
+      </w:r>
+    </w:p>
+    <w:p>
+      <w:pPr>
+        <w:rPr>
+          <w:lang w:val="es-MX"/>
+        </w:rPr>
+      </w:pPr>
+      <w:r>
+        <w:rPr>
+          <w:lang w:val="es-MX"/>
+        </w:rPr>
+        <w:t>BC547B HFE= 298</w:t>
+      </w:r>
+    </w:p>
+    <w:p>
+      <w:pPr>
+        <w:rPr>
+          <w:lang w:val="es-MX"/>
+        </w:rPr>
+      </w:pPr>
+      <w:r>
+        <w:rPr>
+          <w:noProof/>
+          <w:lang w:val="es-MX"/>
+        </w:rPr>
+        <w:drawing>
+          <wp:inline distT="0" distB="0" distL="0" distR="0">
+            <wp:extent cx="5391150" cy="6143625"/>
+            <wp:effectExtent l="0" t="0" r="0" b="9525"/>
+            <wp:docPr id="6" name="Imagen 6"/>
+            <wp:cNvGraphicFramePr>
+              <a:graphicFrameLocks xmlns:a="http://schemas.openxmlformats.org/drawingml/2006/main" noChangeAspect="1"/>
+            </wp:cNvGraphicFramePr>
+            <a:graphic xmlns:a="http://schemas.openxmlformats.org/drawingml/2006/main">
+              <a:graphicData uri="http://schemas.openxmlformats.org/drawingml/2006/picture">
+                <pic:pic xmlns:pic="http://schemas.openxmlformats.org/drawingml/2006/picture">
+                  <pic:nvPicPr>
+                    <pic:cNvPr id="0" name="Picture 7"/>
+                    <pic:cNvPicPr>
+                      <a:picLocks noChangeAspect="1" noChangeArrowheads="1"/>
+                    </pic:cNvPicPr>
+                  </pic:nvPicPr>
+                  <pic:blipFill>
+                    <a:blip r:embed="rId7" cstate="print">
+                      <a:extLst>
+                        <a:ext uri="{28A0092B-C50C-407E-A947-70E740481C1C}">
+                          <a14:useLocalDpi xmlns:a14="http://schemas.microsoft.com/office/drawing/2010/main" val="0"/>
+                        </a:ext>
+                      </a:extLst>
+                    </a:blip>
+                    <a:srcRect/>
+                    <a:stretch>
+                      <a:fillRect/>
+                    </a:stretch>
+                  </pic:blipFill>
+                  <pic:spPr bwMode="auto">
+                    <a:xfrm rot="10800000">
+                      <a:off x="0" y="0"/>
+                      <a:ext cx="5391150" cy="6143625"/>
+                    </a:xfrm>
+                    <a:prstGeom prst="rect">
+                      <a:avLst/>
+                    </a:prstGeom>
+                    <a:noFill/>
+                    <a:ln>
+                      <a:noFill/>
+                    </a:ln>
+                  </pic:spPr>
+                </pic:pic>
+              </a:graphicData>
+            </a:graphic>
+          </wp:inline>
+        </w:drawing>
+      </w:r>
+    </w:p>
+    <w:p>
+      <w:pPr>
+        <w:rPr>
+          <w:lang w:val="es-MX"/>
+        </w:rPr>
+      </w:pPr>
+    </w:p>
+    <w:p>
+      <w:pPr>
+        <w:rPr>
+          <w:lang w:val="es-MX"/>
+        </w:rPr>
+      </w:pPr>
+    </w:p>
+    <w:p>
+      <w:pPr>
+        <w:rPr>
+          <w:lang w:val="es-MX"/>
+        </w:rPr>
+      </w:pPr>
+    </w:p>
+    <w:p>
+      <w:pPr>
+        <w:rPr>
+          <w:lang w:val="es-MX"/>
+        </w:rPr>
+      </w:pPr>
+    </w:p>
+    <w:p>
+      <w:pPr>
+        <w:rPr>
+          <w:lang w:val="es-MX"/>
+        </w:rPr>
+      </w:pPr>
+    </w:p>
+    <w:p>
+      <w:pPr>
+        <w:rPr>
+          <w:lang w:val="es-MX"/>
+        </w:rPr>
+      </w:pPr>
+    </w:p>
+    <w:p>
+      <w:pPr>
+        <w:rPr>
+          <w:lang w:val="es-MX"/>
+        </w:rPr>
+      </w:pPr>
+    </w:p>
+    <w:p>
+      <w:pPr>
+        <w:rPr>
+          <w:lang w:val="es-MX"/>
+        </w:rPr>
+      </w:pPr>
+      <w:r>
+        <w:rPr>
+          <w:noProof/>
+          <w:lang w:val="es-MX"/>
+        </w:rPr>
+        <w:lastRenderedPageBreak/>
+        <w:drawing>
+          <wp:inline distT="0" distB="0" distL="0" distR="0">
+            <wp:extent cx="5391150" cy="3238500"/>
+            <wp:effectExtent l="0" t="0" r="0" b="0"/>
+            <wp:docPr id="7" name="Imagen 7"/>
+            <wp:cNvGraphicFramePr>
+              <a:graphicFrameLocks xmlns:a="http://schemas.openxmlformats.org/drawingml/2006/main" noChangeAspect="1"/>
+            </wp:cNvGraphicFramePr>
+            <a:graphic xmlns:a="http://schemas.openxmlformats.org/drawingml/2006/main">
+              <a:graphicData uri="http://schemas.openxmlformats.org/drawingml/2006/picture">
+                <pic:pic xmlns:pic="http://schemas.openxmlformats.org/drawingml/2006/picture">
+                  <pic:nvPicPr>
+                    <pic:cNvPr id="0" name="Picture 8"/>
+                    <pic:cNvPicPr>
+                      <a:picLocks noChangeAspect="1" noChangeArrowheads="1"/>
+                    </pic:cNvPicPr>
+                  </pic:nvPicPr>
+                  <pic:blipFill>
+                    <a:blip r:embed="rId8" cstate="print">
+                      <a:extLst>
+                        <a:ext uri="{28A0092B-C50C-407E-A947-70E740481C1C}">
+                          <a14:useLocalDpi xmlns:a14="http://schemas.microsoft.com/office/drawing/2010/main" val="0"/>
+                        </a:ext>
+                      </a:extLst>
+                    </a:blip>
+                    <a:srcRect/>
+                    <a:stretch>
+                      <a:fillRect/>
+                    </a:stretch>
+                  </pic:blipFill>
+                  <pic:spPr bwMode="auto">
+                    <a:xfrm rot="10800000">
+                      <a:off x="0" y="0"/>
+                      <a:ext cx="5391150" cy="3238500"/>
+                    </a:xfrm>
+                    <a:prstGeom prst="rect">
+                      <a:avLst/>
+                    </a:prstGeom>
+                    <a:noFill/>
+                    <a:ln>
+                      <a:noFill/>
+                    </a:ln>
+                  </pic:spPr>
+                </pic:pic>
+              </a:graphicData>
+            </a:graphic>
+          </wp:inline>
+        </w:drawing>
+      </w:r>
+    </w:p>
+    <w:p>
+      <w:pPr>
+        <w:rPr>
+          <w:lang w:val="es-MX"/>
+        </w:rPr>
+      </w:pPr>
+      <w:r>
+        <w:rPr>
+          <w:lang w:val="es-MX"/>
+        </w:rPr>
+        <w:t xml:space="preserve">Lista de valores obtenidos para los puntos Q determinados </w:t>
+      </w:r>
+      <w:r>
+        <w:rPr>
+          <w:lang w:val="es-MX"/>
+        </w:rPr>
+        <w:t xml:space="preserve">y la ganancia </w:t>
+      </w:r>
+      <w:proofErr w:type="spellStart"/>
+      <w:r>
+        <w:rPr>
+          <w:lang w:val="es-MX"/>
+        </w:rPr>
+        <w:t>avsf</w:t>
+      </w:r>
+      <w:proofErr w:type="spellEnd"/>
+      <w:r>
+        <w:rPr>
+          <w:lang w:val="es-MX"/>
+        </w:rPr>
+        <w:t>.</w:t>
+      </w:r>
+    </w:p>
+    <w:tbl>
+      <w:tblPr>
+        <w:tblW w:w="3880" w:type="dxa"/>
+        <w:tblCellMar>
+          <w:left w:w="70" w:type="dxa"/>
+          <w:right w:w="70" w:type="dxa"/>
+        </w:tblCellMar>
+        <w:tblLook w:val="04A0" w:firstRow="1" w:lastRow="0" w:firstColumn="1" w:lastColumn="0" w:noHBand="0" w:noVBand="1"/>
+      </w:tblPr>
+      <w:tblGrid>
+        <w:gridCol w:w="1200"/>
+        <w:gridCol w:w="2680"/>
+      </w:tblGrid>
+      <w:tr>
+        <w:trPr>
+          <w:trHeight w:val="300"/>
+        </w:trPr>
+        <w:tc>
+          <w:tcPr>
+            <w:tcW w:w="1200" w:type="dxa"/>
+            <w:tcBorders>
+              <w:top w:val="nil"/>
+              <w:left w:val="nil"/>
+              <w:bottom w:val="nil"/>
+              <w:right w:val="nil"/>
+            </w:tcBorders>
+            <w:shd w:val="clear" w:color="auto" w:fill="auto"/>
+            <w:noWrap/>
+            <w:vAlign w:val="bottom"/>
+            <w:hideMark/>
+          </w:tcPr>
+          <w:p>
+            <w:pPr>
+              <w:spacing w:after="0" w:line="240" w:lineRule="auto"/>
+              <w:rPr>
+                <w:rFonts w:ascii="Times New Roman" w:eastAsia="Times New Roman" w:hAnsi="Times New Roman" w:cs="Times New Roman"/>
+                <w:sz w:val="24"/>
+                <w:szCs w:val="24"/>
+                <w:lang w:eastAsia="es-AR"/>
+              </w:rPr>
+            </w:pPr>
+          </w:p>
+        </w:tc>
+        <w:tc>
+          <w:tcPr>
+            <w:tcW w:w="2680" w:type="dxa"/>
+            <w:tcBorders>
+              <w:top w:val="nil"/>
+              <w:left w:val="nil"/>
+              <w:bottom w:val="nil"/>
+              <w:right w:val="nil"/>
+            </w:tcBorders>
+            <w:shd w:val="clear" w:color="auto" w:fill="auto"/>
+            <w:noWrap/>
+            <w:vAlign w:val="bottom"/>
+            <w:hideMark/>
+          </w:tcPr>
+          <w:p>
+            <w:pPr>
+              <w:spacing w:after="0" w:line="240" w:lineRule="auto"/>
+              <w:rPr>
+                <w:rFonts w:ascii="Calibri" w:eastAsia="Times New Roman" w:hAnsi="Calibri" w:cs="Calibri"/>
+                <w:color w:val="000000"/>
+                <w:lang w:eastAsia="es-AR"/>
+              </w:rPr>
+            </w:pPr>
+            <w:r>
+              <w:rPr>
+                <w:rFonts w:ascii="Calibri" w:eastAsia="Times New Roman" w:hAnsi="Calibri" w:cs="Calibri"/>
+                <w:color w:val="000000"/>
+                <w:lang w:eastAsia="es-AR"/>
+              </w:rPr>
+              <w:t>Valores de Resistencias [Ω]</w:t>
+            </w:r>
+          </w:p>
+        </w:tc>
+      </w:tr>
+      <w:tr>
+        <w:trPr>
+          <w:trHeight w:val="300"/>
+        </w:trPr>
+        <w:tc>
+          <w:tcPr>
+            <w:tcW w:w="1200" w:type="dxa"/>
+            <w:tcBorders>
+              <w:top w:val="nil"/>
+              <w:left w:val="nil"/>
+              <w:bottom w:val="nil"/>
+              <w:right w:val="nil"/>
+            </w:tcBorders>
+            <w:shd w:val="clear" w:color="auto" w:fill="auto"/>
+            <w:noWrap/>
+            <w:vAlign w:val="bottom"/>
+            <w:hideMark/>
+          </w:tcPr>
+          <w:p>
+            <w:pPr>
+              <w:spacing w:after="0" w:line="240" w:lineRule="auto"/>
+              <w:rPr>
+                <w:rFonts w:ascii="Calibri" w:eastAsia="Times New Roman" w:hAnsi="Calibri" w:cs="Calibri"/>
+                <w:color w:val="000000"/>
+                <w:lang w:eastAsia="es-AR"/>
+              </w:rPr>
+            </w:pPr>
+            <w:r>
+              <w:rPr>
+                <w:rFonts w:ascii="Calibri" w:eastAsia="Times New Roman" w:hAnsi="Calibri" w:cs="Calibri"/>
+                <w:color w:val="000000"/>
+                <w:lang w:eastAsia="es-AR"/>
+              </w:rPr>
+              <w:t>R1</w:t>
+            </w:r>
+          </w:p>
+        </w:tc>
+        <w:tc>
+          <w:tcPr>
+            <w:tcW w:w="2680" w:type="dxa"/>
+            <w:tcBorders>
+              <w:top w:val="nil"/>
+              <w:left w:val="nil"/>
+              <w:bottom w:val="nil"/>
+              <w:right w:val="nil"/>
+            </w:tcBorders>
+            <w:shd w:val="clear" w:color="auto" w:fill="auto"/>
+            <w:noWrap/>
+            <w:vAlign w:val="bottom"/>
+            <w:hideMark/>
+          </w:tcPr>
+          <w:p>
+            <w:pPr>
+              <w:spacing w:after="0" w:line="240" w:lineRule="auto"/>
+              <w:jc w:val="right"/>
+              <w:rPr>
+                <w:rFonts w:ascii="Calibri" w:eastAsia="Times New Roman" w:hAnsi="Calibri" w:cs="Calibri"/>
+                <w:color w:val="000000"/>
+                <w:lang w:eastAsia="es-AR"/>
+              </w:rPr>
+            </w:pPr>
+            <w:r>
+              <w:rPr>
+                <w:rFonts w:ascii="Calibri" w:eastAsia="Times New Roman" w:hAnsi="Calibri" w:cs="Calibri"/>
+                <w:color w:val="000000"/>
+                <w:lang w:eastAsia="es-AR"/>
+              </w:rPr>
+              <w:t>211000</w:t>
+            </w:r>
+          </w:p>
+        </w:tc>
+      </w:tr>
+      <w:tr>
+        <w:trPr>
+          <w:trHeight w:val="300"/>
+        </w:trPr>
+        <w:tc>
+          <w:tcPr>
+            <w:tcW w:w="1200" w:type="dxa"/>
+            <w:tcBorders>
+              <w:top w:val="nil"/>
+              <w:left w:val="nil"/>
+              <w:bottom w:val="nil"/>
+              <w:right w:val="nil"/>
+            </w:tcBorders>
+            <w:shd w:val="clear" w:color="auto" w:fill="auto"/>
+            <w:noWrap/>
+            <w:vAlign w:val="bottom"/>
+            <w:hideMark/>
+          </w:tcPr>
+          <w:p>
+            <w:pPr>
+              <w:spacing w:after="0" w:line="240" w:lineRule="auto"/>
+              <w:rPr>
+                <w:rFonts w:ascii="Calibri" w:eastAsia="Times New Roman" w:hAnsi="Calibri" w:cs="Calibri"/>
+                <w:color w:val="000000"/>
+                <w:lang w:eastAsia="es-AR"/>
+              </w:rPr>
+            </w:pPr>
+            <w:r>
+              <w:rPr>
+                <w:rFonts w:ascii="Calibri" w:eastAsia="Times New Roman" w:hAnsi="Calibri" w:cs="Calibri"/>
+                <w:color w:val="000000"/>
+                <w:lang w:eastAsia="es-AR"/>
+              </w:rPr>
+              <w:t>R2</w:t>
+            </w:r>
+          </w:p>
+        </w:tc>
+        <w:tc>
+          <w:tcPr>
+            <w:tcW w:w="2680" w:type="dxa"/>
+            <w:tcBorders>
+              <w:top w:val="nil"/>
+              <w:left w:val="nil"/>
+              <w:bottom w:val="nil"/>
+              <w:right w:val="nil"/>
+            </w:tcBorders>
+            <w:shd w:val="clear" w:color="auto" w:fill="auto"/>
+            <w:noWrap/>
+            <w:vAlign w:val="bottom"/>
+            <w:hideMark/>
+          </w:tcPr>
+          <w:p>
+            <w:pPr>
+              <w:spacing w:after="0" w:line="240" w:lineRule="auto"/>
+              <w:jc w:val="right"/>
+              <w:rPr>
+                <w:rFonts w:ascii="Calibri" w:eastAsia="Times New Roman" w:hAnsi="Calibri" w:cs="Calibri"/>
+                <w:color w:val="000000"/>
+                <w:lang w:eastAsia="es-AR"/>
+              </w:rPr>
+            </w:pPr>
+            <w:r>
+              <w:rPr>
+                <w:rFonts w:ascii="Calibri" w:eastAsia="Times New Roman" w:hAnsi="Calibri" w:cs="Calibri"/>
+                <w:color w:val="000000"/>
+                <w:lang w:eastAsia="es-AR"/>
+              </w:rPr>
+              <w:t>27000</w:t>
+            </w:r>
+          </w:p>
+        </w:tc>
+      </w:tr>
+      <w:tr>
+        <w:trPr>
+          <w:trHeight w:val="300"/>
+        </w:trPr>
+        <w:tc>
+          <w:tcPr>
+            <w:tcW w:w="1200" w:type="dxa"/>
+            <w:tcBorders>
+              <w:top w:val="nil"/>
+              <w:left w:val="nil"/>
+              <w:bottom w:val="nil"/>
+              <w:right w:val="nil"/>
+            </w:tcBorders>
+            <w:shd w:val="clear" w:color="auto" w:fill="auto"/>
+            <w:noWrap/>
+            <w:vAlign w:val="bottom"/>
+            <w:hideMark/>
+          </w:tcPr>
+          <w:p>
+            <w:pPr>
+              <w:spacing w:after="0" w:line="240" w:lineRule="auto"/>
+              <w:rPr>
+                <w:rFonts w:ascii="Calibri" w:eastAsia="Times New Roman" w:hAnsi="Calibri" w:cs="Calibri"/>
+                <w:color w:val="000000"/>
+                <w:lang w:eastAsia="es-AR"/>
+              </w:rPr>
+            </w:pPr>
+            <w:r>
+              <w:rPr>
+                <w:rFonts w:ascii="Calibri" w:eastAsia="Times New Roman" w:hAnsi="Calibri" w:cs="Calibri"/>
+                <w:color w:val="000000"/>
+                <w:lang w:eastAsia="es-AR"/>
+              </w:rPr>
+              <w:t>RC1</w:t>
+            </w:r>
+          </w:p>
+        </w:tc>
+        <w:tc>
+          <w:tcPr>
+            <w:tcW w:w="2680" w:type="dxa"/>
+            <w:tcBorders>
+              <w:top w:val="nil"/>
+              <w:left w:val="nil"/>
+              <w:bottom w:val="nil"/>
+              <w:right w:val="nil"/>
+            </w:tcBorders>
+            <w:shd w:val="clear" w:color="auto" w:fill="auto"/>
+            <w:noWrap/>
+            <w:vAlign w:val="bottom"/>
+            <w:hideMark/>
+          </w:tcPr>
+          <w:p>
+            <w:pPr>
+              <w:spacing w:after="0" w:line="240" w:lineRule="auto"/>
+              <w:jc w:val="right"/>
+              <w:rPr>
+                <w:rFonts w:ascii="Calibri" w:eastAsia="Times New Roman" w:hAnsi="Calibri" w:cs="Calibri"/>
+                <w:color w:val="000000"/>
+                <w:lang w:eastAsia="es-AR"/>
+              </w:rPr>
+            </w:pPr>
+            <w:r>
+              <w:rPr>
+                <w:rFonts w:ascii="Calibri" w:eastAsia="Times New Roman" w:hAnsi="Calibri" w:cs="Calibri"/>
+                <w:color w:val="000000"/>
+                <w:lang w:eastAsia="es-AR"/>
+              </w:rPr>
+              <w:t>4000</w:t>
+            </w:r>
+          </w:p>
+        </w:tc>
+      </w:tr>
+      <w:tr>
+        <w:trPr>
+          <w:trHeight w:val="300"/>
+        </w:trPr>
+        <w:tc>
+          <w:tcPr>
+            <w:tcW w:w="1200" w:type="dxa"/>
+            <w:tcBorders>
+              <w:top w:val="nil"/>
+              <w:left w:val="nil"/>
+              <w:bottom w:val="nil"/>
+              <w:right w:val="nil"/>
+            </w:tcBorders>
+            <w:shd w:val="clear" w:color="auto" w:fill="auto"/>
+            <w:noWrap/>
+            <w:vAlign w:val="bottom"/>
+            <w:hideMark/>
+          </w:tcPr>
+          <w:p>
+            <w:pPr>
+              <w:spacing w:after="0" w:line="240" w:lineRule="auto"/>
+              <w:rPr>
+                <w:rFonts w:ascii="Calibri" w:eastAsia="Times New Roman" w:hAnsi="Calibri" w:cs="Calibri"/>
+                <w:color w:val="000000"/>
+                <w:lang w:eastAsia="es-AR"/>
+              </w:rPr>
+            </w:pPr>
+            <w:r>
+              <w:rPr>
+                <w:rFonts w:ascii="Calibri" w:eastAsia="Times New Roman" w:hAnsi="Calibri" w:cs="Calibri"/>
+                <w:color w:val="000000"/>
+                <w:lang w:eastAsia="es-AR"/>
+              </w:rPr>
+              <w:t>RC2</w:t>
+            </w:r>
+          </w:p>
+        </w:tc>
+        <w:tc>
+          <w:tcPr>
+            <w:tcW w:w="2680" w:type="dxa"/>
+            <w:tcBorders>
+              <w:top w:val="nil"/>
+              <w:left w:val="nil"/>
+              <w:bottom w:val="nil"/>
+              <w:right w:val="nil"/>
+            </w:tcBorders>
+            <w:shd w:val="clear" w:color="auto" w:fill="auto"/>
+            <w:noWrap/>
+            <w:vAlign w:val="bottom"/>
+            <w:hideMark/>
+          </w:tcPr>
+          <w:p>
+            <w:pPr>
+              <w:spacing w:after="0" w:line="240" w:lineRule="auto"/>
+              <w:jc w:val="right"/>
+              <w:rPr>
+                <w:rFonts w:ascii="Calibri" w:eastAsia="Times New Roman" w:hAnsi="Calibri" w:cs="Calibri"/>
+                <w:color w:val="000000"/>
+                <w:lang w:eastAsia="es-AR"/>
+              </w:rPr>
+            </w:pPr>
+            <w:r>
+              <w:rPr>
+                <w:rFonts w:ascii="Calibri" w:eastAsia="Times New Roman" w:hAnsi="Calibri" w:cs="Calibri"/>
+                <w:color w:val="000000"/>
+                <w:lang w:eastAsia="es-AR"/>
+              </w:rPr>
+              <w:t>4700</w:t>
+            </w:r>
+          </w:p>
+        </w:tc>
+      </w:tr>
+      <w:tr>
+        <w:trPr>
+          <w:trHeight w:val="300"/>
+        </w:trPr>
+        <w:tc>
+          <w:tcPr>
+            <w:tcW w:w="1200" w:type="dxa"/>
+            <w:tcBorders>
+              <w:top w:val="nil"/>
+              <w:left w:val="nil"/>
+              <w:bottom w:val="nil"/>
+              <w:right w:val="nil"/>
+            </w:tcBorders>
+            <w:shd w:val="clear" w:color="auto" w:fill="auto"/>
+            <w:noWrap/>
+            <w:vAlign w:val="bottom"/>
+            <w:hideMark/>
+          </w:tcPr>
+          <w:p>
+            <w:pPr>
+              <w:spacing w:after="0" w:line="240" w:lineRule="auto"/>
+              <w:rPr>
+                <w:rFonts w:ascii="Calibri" w:eastAsia="Times New Roman" w:hAnsi="Calibri" w:cs="Calibri"/>
+                <w:color w:val="000000"/>
+                <w:lang w:eastAsia="es-AR"/>
+              </w:rPr>
+            </w:pPr>
+            <w:r>
+              <w:rPr>
+                <w:rFonts w:ascii="Calibri" w:eastAsia="Times New Roman" w:hAnsi="Calibri" w:cs="Calibri"/>
+                <w:color w:val="000000"/>
+                <w:lang w:eastAsia="es-AR"/>
+              </w:rPr>
+              <w:t>RE1</w:t>
+            </w:r>
+          </w:p>
+        </w:tc>
+        <w:tc>
+          <w:tcPr>
+            <w:tcW w:w="2680" w:type="dxa"/>
+            <w:tcBorders>
+              <w:top w:val="nil"/>
+              <w:left w:val="nil"/>
+              <w:bottom w:val="nil"/>
+              <w:right w:val="nil"/>
+            </w:tcBorders>
+            <w:shd w:val="clear" w:color="auto" w:fill="auto"/>
+            <w:noWrap/>
+            <w:vAlign w:val="bottom"/>
+            <w:hideMark/>
+          </w:tcPr>
+          <w:p>
+            <w:pPr>
+              <w:spacing w:after="0" w:line="240" w:lineRule="auto"/>
+              <w:jc w:val="right"/>
+              <w:rPr>
+                <w:rFonts w:ascii="Calibri" w:eastAsia="Times New Roman" w:hAnsi="Calibri" w:cs="Calibri"/>
+                <w:color w:val="000000"/>
+                <w:lang w:eastAsia="es-AR"/>
+              </w:rPr>
+            </w:pPr>
+            <w:r>
+              <w:rPr>
+                <w:rFonts w:ascii="Calibri" w:eastAsia="Times New Roman" w:hAnsi="Calibri" w:cs="Calibri"/>
+                <w:color w:val="000000"/>
+                <w:lang w:eastAsia="es-AR"/>
+              </w:rPr>
+              <w:t>500</w:t>
+            </w:r>
+          </w:p>
+        </w:tc>
+      </w:tr>
+      <w:tr>
+        <w:trPr>
+          <w:trHeight w:val="300"/>
+        </w:trPr>
+        <w:tc>
+          <w:tcPr>
+            <w:tcW w:w="1200" w:type="dxa"/>
+            <w:tcBorders>
+              <w:top w:val="nil"/>
+              <w:left w:val="nil"/>
+              <w:bottom w:val="nil"/>
+              <w:right w:val="nil"/>
+            </w:tcBorders>
+            <w:shd w:val="clear" w:color="auto" w:fill="auto"/>
+            <w:noWrap/>
+            <w:vAlign w:val="bottom"/>
+            <w:hideMark/>
+          </w:tcPr>
+          <w:p>
+            <w:pPr>
+              <w:spacing w:after="0" w:line="240" w:lineRule="auto"/>
+              <w:rPr>
+                <w:rFonts w:ascii="Calibri" w:eastAsia="Times New Roman" w:hAnsi="Calibri" w:cs="Calibri"/>
+                <w:color w:val="000000"/>
+                <w:lang w:eastAsia="es-AR"/>
+              </w:rPr>
+            </w:pPr>
+            <w:r>
+              <w:rPr>
+                <w:rFonts w:ascii="Calibri" w:eastAsia="Times New Roman" w:hAnsi="Calibri" w:cs="Calibri"/>
+                <w:color w:val="000000"/>
+                <w:lang w:eastAsia="es-AR"/>
+              </w:rPr>
+              <w:t>RE2</w:t>
+            </w:r>
+          </w:p>
+        </w:tc>
+        <w:tc>
+          <w:tcPr>
+            <w:tcW w:w="2680" w:type="dxa"/>
+            <w:tcBorders>
+              <w:top w:val="nil"/>
+              <w:left w:val="nil"/>
+              <w:bottom w:val="nil"/>
+              <w:right w:val="nil"/>
+            </w:tcBorders>
+            <w:shd w:val="clear" w:color="auto" w:fill="auto"/>
+            <w:noWrap/>
+            <w:vAlign w:val="bottom"/>
+            <w:hideMark/>
+          </w:tcPr>
+          <w:p>
+            <w:pPr>
+              <w:spacing w:after="0" w:line="240" w:lineRule="auto"/>
+              <w:jc w:val="right"/>
+              <w:rPr>
+                <w:rFonts w:ascii="Calibri" w:eastAsia="Times New Roman" w:hAnsi="Calibri" w:cs="Calibri"/>
+                <w:color w:val="000000"/>
+                <w:lang w:eastAsia="es-AR"/>
+              </w:rPr>
+            </w:pPr>
+            <w:r>
+              <w:rPr>
+                <w:rFonts w:ascii="Calibri" w:eastAsia="Times New Roman" w:hAnsi="Calibri" w:cs="Calibri"/>
+                <w:color w:val="000000"/>
+                <w:lang w:eastAsia="es-AR"/>
+              </w:rPr>
+              <w:t>6200</w:t>
+            </w:r>
+          </w:p>
+        </w:tc>
+      </w:tr>
+      <w:tr>
+        <w:trPr>
+          <w:trHeight w:val="300"/>
+        </w:trPr>
+        <w:tc>
+          <w:tcPr>
+            <w:tcW w:w="1200" w:type="dxa"/>
+            <w:tcBorders>
+              <w:top w:val="nil"/>
+              <w:left w:val="nil"/>
+              <w:bottom w:val="nil"/>
+              <w:right w:val="nil"/>
+            </w:tcBorders>
+            <w:shd w:val="clear" w:color="auto" w:fill="auto"/>
+            <w:noWrap/>
+            <w:vAlign w:val="bottom"/>
+            <w:hideMark/>
+          </w:tcPr>
+          <w:p>
+            <w:pPr>
+              <w:spacing w:after="0" w:line="240" w:lineRule="auto"/>
+              <w:rPr>
+                <w:rFonts w:ascii="Calibri" w:eastAsia="Times New Roman" w:hAnsi="Calibri" w:cs="Calibri"/>
+                <w:color w:val="000000"/>
+                <w:lang w:eastAsia="es-AR"/>
+              </w:rPr>
+            </w:pPr>
+            <w:r>
+              <w:rPr>
+                <w:rFonts w:ascii="Calibri" w:eastAsia="Times New Roman" w:hAnsi="Calibri" w:cs="Calibri"/>
+                <w:color w:val="000000"/>
+                <w:lang w:eastAsia="es-AR"/>
+              </w:rPr>
+              <w:t>RS</w:t>
+            </w:r>
+          </w:p>
+        </w:tc>
+        <w:tc>
+          <w:tcPr>
+            <w:tcW w:w="2680" w:type="dxa"/>
+            <w:tcBorders>
+              <w:top w:val="nil"/>
+              <w:left w:val="nil"/>
+              <w:bottom w:val="nil"/>
+              <w:right w:val="nil"/>
+            </w:tcBorders>
+            <w:shd w:val="clear" w:color="auto" w:fill="auto"/>
+            <w:noWrap/>
+            <w:vAlign w:val="bottom"/>
+            <w:hideMark/>
+          </w:tcPr>
+          <w:p>
+            <w:pPr>
+              <w:spacing w:after="0" w:line="240" w:lineRule="auto"/>
+              <w:jc w:val="right"/>
+              <w:rPr>
+                <w:rFonts w:ascii="Calibri" w:eastAsia="Times New Roman" w:hAnsi="Calibri" w:cs="Calibri"/>
+                <w:color w:val="000000"/>
+                <w:lang w:eastAsia="es-AR"/>
+              </w:rPr>
+            </w:pPr>
+            <w:r>
+              <w:rPr>
+                <w:rFonts w:ascii="Calibri" w:eastAsia="Times New Roman" w:hAnsi="Calibri" w:cs="Calibri"/>
+                <w:color w:val="000000"/>
+                <w:lang w:eastAsia="es-AR"/>
+              </w:rPr>
+              <w:t>1000</w:t>
+            </w:r>
+          </w:p>
+        </w:tc>
+      </w:tr>
+      <w:tr>
+        <w:trPr>
+          <w:trHeight w:val="300"/>
+        </w:trPr>
+        <w:tc>
+          <w:tcPr>
+            <w:tcW w:w="1200" w:type="dxa"/>
+            <w:tcBorders>
+              <w:top w:val="nil"/>
+              <w:left w:val="nil"/>
+              <w:bottom w:val="nil"/>
+              <w:right w:val="nil"/>
+            </w:tcBorders>
+            <w:shd w:val="clear" w:color="auto" w:fill="auto"/>
+            <w:noWrap/>
+            <w:vAlign w:val="bottom"/>
+            <w:hideMark/>
+          </w:tcPr>
+          <w:p>
+            <w:pPr>
+              <w:spacing w:after="0" w:line="240" w:lineRule="auto"/>
+              <w:rPr>
+                <w:rFonts w:ascii="Calibri" w:eastAsia="Times New Roman" w:hAnsi="Calibri" w:cs="Calibri"/>
+                <w:color w:val="000000"/>
+                <w:lang w:eastAsia="es-AR"/>
+              </w:rPr>
+            </w:pPr>
+            <w:r>
+              <w:rPr>
+                <w:rFonts w:ascii="Calibri" w:eastAsia="Times New Roman" w:hAnsi="Calibri" w:cs="Calibri"/>
+                <w:color w:val="000000"/>
+                <w:lang w:eastAsia="es-AR"/>
+              </w:rPr>
+              <w:t>RL</w:t>
+            </w:r>
+          </w:p>
+        </w:tc>
+        <w:tc>
+          <w:tcPr>
+            <w:tcW w:w="2680" w:type="dxa"/>
+            <w:tcBorders>
+              <w:top w:val="nil"/>
+              <w:left w:val="nil"/>
+              <w:bottom w:val="nil"/>
+              <w:right w:val="nil"/>
+            </w:tcBorders>
+            <w:shd w:val="clear" w:color="auto" w:fill="auto"/>
+            <w:noWrap/>
+            <w:vAlign w:val="bottom"/>
+            <w:hideMark/>
+          </w:tcPr>
+          <w:p>
+            <w:pPr>
+              <w:spacing w:after="0" w:line="240" w:lineRule="auto"/>
+              <w:jc w:val="right"/>
+              <w:rPr>
+                <w:rFonts w:ascii="Calibri" w:eastAsia="Times New Roman" w:hAnsi="Calibri" w:cs="Calibri"/>
+                <w:color w:val="000000"/>
+                <w:lang w:eastAsia="es-AR"/>
+              </w:rPr>
+            </w:pPr>
+            <w:r>
+              <w:rPr>
+                <w:rFonts w:ascii="Calibri" w:eastAsia="Times New Roman" w:hAnsi="Calibri" w:cs="Calibri"/>
+                <w:color w:val="000000"/>
+                <w:lang w:eastAsia="es-AR"/>
+              </w:rPr>
+              <w:t>150000</w:t>
+            </w:r>
+          </w:p>
+        </w:tc>
+      </w:tr>
+      <w:tr>
+        <w:trPr>
+          <w:trHeight w:val="300"/>
+        </w:trPr>
+        <w:tc>
+          <w:tcPr>
+            <w:tcW w:w="1200" w:type="dxa"/>
+            <w:tcBorders>
+              <w:top w:val="nil"/>
+              <w:left w:val="nil"/>
+              <w:bottom w:val="nil"/>
+              <w:right w:val="nil"/>
+            </w:tcBorders>
+            <w:shd w:val="clear" w:color="auto" w:fill="auto"/>
+            <w:noWrap/>
+            <w:vAlign w:val="bottom"/>
+            <w:hideMark/>
+          </w:tcPr>
+          <w:p>
+            <w:pPr>
+              <w:spacing w:after="0" w:line="240" w:lineRule="auto"/>
+              <w:rPr>
+                <w:rFonts w:ascii="Calibri" w:eastAsia="Times New Roman" w:hAnsi="Calibri" w:cs="Calibri"/>
+                <w:color w:val="000000"/>
+                <w:lang w:eastAsia="es-AR"/>
+              </w:rPr>
+            </w:pPr>
+            <w:r>
+              <w:rPr>
+                <w:rFonts w:ascii="Calibri" w:eastAsia="Times New Roman" w:hAnsi="Calibri" w:cs="Calibri"/>
+                <w:color w:val="000000"/>
+                <w:lang w:eastAsia="es-AR"/>
+              </w:rPr>
+              <w:t>RF1</w:t>
+            </w:r>
+          </w:p>
+        </w:tc>
+        <w:tc>
+          <w:tcPr>
+            <w:tcW w:w="2680" w:type="dxa"/>
+            <w:tcBorders>
+              <w:top w:val="nil"/>
+              <w:left w:val="nil"/>
+              <w:bottom w:val="nil"/>
+              <w:right w:val="nil"/>
+            </w:tcBorders>
+            <w:shd w:val="clear" w:color="auto" w:fill="auto"/>
+            <w:noWrap/>
+            <w:vAlign w:val="bottom"/>
+            <w:hideMark/>
+          </w:tcPr>
+          <w:p>
+            <w:pPr>
+              <w:spacing w:after="0" w:line="240" w:lineRule="auto"/>
+              <w:jc w:val="right"/>
+              <w:rPr>
+                <w:rFonts w:ascii="Calibri" w:eastAsia="Times New Roman" w:hAnsi="Calibri" w:cs="Calibri"/>
+                <w:color w:val="000000"/>
+                <w:lang w:eastAsia="es-AR"/>
+              </w:rPr>
+            </w:pPr>
+            <w:r>
+              <w:rPr>
+                <w:rFonts w:ascii="Calibri" w:eastAsia="Times New Roman" w:hAnsi="Calibri" w:cs="Calibri"/>
+                <w:color w:val="000000"/>
+                <w:lang w:eastAsia="es-AR"/>
+              </w:rPr>
+              <w:t>3090</w:t>
+            </w:r>
+          </w:p>
+        </w:tc>
+      </w:tr>
+      <w:tr>
+        <w:trPr>
+          <w:trHeight w:val="300"/>
+        </w:trPr>
+        <w:tc>
+          <w:tcPr>
+            <w:tcW w:w="1200" w:type="dxa"/>
+            <w:tcBorders>
+              <w:top w:val="nil"/>
+              <w:left w:val="nil"/>
+              <w:bottom w:val="nil"/>
+              <w:right w:val="nil"/>
+            </w:tcBorders>
+            <w:shd w:val="clear" w:color="auto" w:fill="auto"/>
+            <w:noWrap/>
+            <w:vAlign w:val="bottom"/>
+            <w:hideMark/>
+          </w:tcPr>
+          <w:p>
+            <w:pPr>
+              <w:spacing w:after="0" w:line="240" w:lineRule="auto"/>
+              <w:rPr>
+                <w:rFonts w:ascii="Calibri" w:eastAsia="Times New Roman" w:hAnsi="Calibri" w:cs="Calibri"/>
+                <w:color w:val="000000"/>
+                <w:lang w:eastAsia="es-AR"/>
+              </w:rPr>
+            </w:pPr>
+            <w:r>
+              <w:rPr>
+                <w:rFonts w:ascii="Calibri" w:eastAsia="Times New Roman" w:hAnsi="Calibri" w:cs="Calibri"/>
+                <w:color w:val="000000"/>
+                <w:lang w:eastAsia="es-AR"/>
+              </w:rPr>
+              <w:t>RF2</w:t>
+            </w:r>
+          </w:p>
+        </w:tc>
+        <w:tc>
+          <w:tcPr>
+            <w:tcW w:w="2680" w:type="dxa"/>
+            <w:tcBorders>
+              <w:top w:val="nil"/>
+              <w:left w:val="nil"/>
+              <w:bottom w:val="nil"/>
+              <w:right w:val="nil"/>
+            </w:tcBorders>
+            <w:shd w:val="clear" w:color="auto" w:fill="auto"/>
+            <w:noWrap/>
+            <w:vAlign w:val="bottom"/>
+            <w:hideMark/>
+          </w:tcPr>
+          <w:p>
+            <w:pPr>
+              <w:spacing w:after="0" w:line="240" w:lineRule="auto"/>
+              <w:jc w:val="right"/>
+              <w:rPr>
+                <w:rFonts w:ascii="Calibri" w:eastAsia="Times New Roman" w:hAnsi="Calibri" w:cs="Calibri"/>
+                <w:color w:val="000000"/>
+                <w:lang w:eastAsia="es-AR"/>
+              </w:rPr>
+            </w:pPr>
+            <w:r>
+              <w:rPr>
+                <w:rFonts w:ascii="Calibri" w:eastAsia="Times New Roman" w:hAnsi="Calibri" w:cs="Calibri"/>
+                <w:color w:val="000000"/>
+                <w:lang w:eastAsia="es-AR"/>
+              </w:rPr>
+              <w:t>100</w:t>
+            </w:r>
+          </w:p>
+        </w:tc>
+      </w:tr>
+    </w:tbl>
+    <w:p>
+      <w:pPr>
+        <w:rPr>
+          <w:lang w:val="es-MX"/>
+        </w:rPr>
+      </w:pPr>
+      <w:r>
+        <w:rPr>
+          <w:lang w:val="es-MX"/>
+        </w:rPr>
+        <w:t xml:space="preserve"> </w:t>
+      </w:r>
+    </w:p>
+    <w:tbl>
+      <w:tblPr>
+        <w:tblW w:w="2860" w:type="dxa"/>
+        <w:tblCellMar>
+          <w:left w:w="70" w:type="dxa"/>
+          <w:right w:w="70" w:type="dxa"/>
+        </w:tblCellMar>
+        <w:tblLook w:val="04A0" w:firstRow="1" w:lastRow="0" w:firstColumn="1" w:lastColumn="0" w:noHBand="0" w:noVBand="1"/>
+      </w:tblPr>
+      <w:tblGrid>
+        <w:gridCol w:w="1200"/>
+        <w:gridCol w:w="1660"/>
+      </w:tblGrid>
+      <w:tr>
+        <w:trPr>
+          <w:trHeight w:val="300"/>
+        </w:trPr>
+        <w:tc>
+          <w:tcPr>
+            <w:tcW w:w="1200" w:type="dxa"/>
+            <w:tcBorders>
+              <w:top w:val="nil"/>
+              <w:left w:val="nil"/>
+              <w:bottom w:val="nil"/>
+              <w:right w:val="nil"/>
+            </w:tcBorders>
+            <w:shd w:val="clear" w:color="auto" w:fill="auto"/>
+            <w:noWrap/>
+            <w:vAlign w:val="bottom"/>
+            <w:hideMark/>
+          </w:tcPr>
+          <w:p>
+            <w:pPr>
+              <w:spacing w:after="0" w:line="240" w:lineRule="auto"/>
+              <w:rPr>
+                <w:rFonts w:ascii="Times New Roman" w:eastAsia="Times New Roman" w:hAnsi="Times New Roman" w:cs="Times New Roman"/>
+                <w:sz w:val="24"/>
+                <w:szCs w:val="24"/>
+                <w:lang w:eastAsia="es-AR"/>
+              </w:rPr>
+            </w:pPr>
+          </w:p>
+        </w:tc>
+        <w:tc>
+          <w:tcPr>
+            <w:tcW w:w="1660" w:type="dxa"/>
+            <w:tcBorders>
+              <w:top w:val="nil"/>
+              <w:left w:val="nil"/>
+              <w:bottom w:val="nil"/>
+              <w:right w:val="nil"/>
+            </w:tcBorders>
+            <w:shd w:val="clear" w:color="auto" w:fill="auto"/>
+            <w:noWrap/>
+            <w:vAlign w:val="bottom"/>
+            <w:hideMark/>
+          </w:tcPr>
+          <w:p>
+            <w:pPr>
+              <w:spacing w:after="0" w:line="240" w:lineRule="auto"/>
+              <w:rPr>
+                <w:rFonts w:ascii="Calibri" w:eastAsia="Times New Roman" w:hAnsi="Calibri" w:cs="Calibri"/>
+                <w:color w:val="000000"/>
+                <w:lang w:eastAsia="es-AR"/>
+              </w:rPr>
+            </w:pPr>
+            <w:r>
+              <w:rPr>
+                <w:rFonts w:ascii="Calibri" w:eastAsia="Times New Roman" w:hAnsi="Calibri" w:cs="Calibri"/>
+                <w:color w:val="000000"/>
+                <w:lang w:eastAsia="es-AR"/>
+              </w:rPr>
+              <w:t xml:space="preserve">Punto Q </w:t>
+            </w:r>
+            <w:r>
+              <w:rPr>
+                <w:rFonts w:ascii="Calibri" w:eastAsia="Times New Roman" w:hAnsi="Calibri" w:cs="Calibri"/>
+                <w:color w:val="000000"/>
+                <w:lang w:eastAsia="es-AR"/>
+              </w:rPr>
+              <w:t>Estático</w:t>
+            </w:r>
+          </w:p>
+        </w:tc>
+      </w:tr>
+      <w:tr>
+        <w:trPr>
+          <w:trHeight w:val="300"/>
+        </w:trPr>
+        <w:tc>
+          <w:tcPr>
+            <w:tcW w:w="1200" w:type="dxa"/>
+            <w:tcBorders>
+              <w:top w:val="nil"/>
+              <w:left w:val="nil"/>
+              <w:bottom w:val="nil"/>
+              <w:right w:val="nil"/>
+            </w:tcBorders>
+            <w:shd w:val="clear" w:color="auto" w:fill="auto"/>
+            <w:noWrap/>
+            <w:vAlign w:val="bottom"/>
+            <w:hideMark/>
+          </w:tcPr>
+          <w:p>
+            <w:pPr>
+              <w:spacing w:after="0" w:line="240" w:lineRule="auto"/>
+              <w:rPr>
+                <w:rFonts w:ascii="Calibri" w:eastAsia="Times New Roman" w:hAnsi="Calibri" w:cs="Calibri"/>
+                <w:color w:val="000000"/>
+                <w:lang w:eastAsia="es-AR"/>
+              </w:rPr>
+            </w:pPr>
+            <w:r>
+              <w:rPr>
+                <w:rFonts w:ascii="Calibri" w:eastAsia="Times New Roman" w:hAnsi="Calibri" w:cs="Calibri"/>
+                <w:color w:val="000000"/>
+                <w:lang w:eastAsia="es-AR"/>
+              </w:rPr>
+              <w:t>ICQ1</w:t>
+            </w:r>
+          </w:p>
+        </w:tc>
+        <w:tc>
+          <w:tcPr>
+            <w:tcW w:w="1660" w:type="dxa"/>
+            <w:tcBorders>
+              <w:top w:val="nil"/>
+              <w:left w:val="nil"/>
+              <w:bottom w:val="nil"/>
+              <w:right w:val="nil"/>
+            </w:tcBorders>
+            <w:shd w:val="clear" w:color="auto" w:fill="auto"/>
+            <w:noWrap/>
+            <w:vAlign w:val="bottom"/>
+            <w:hideMark/>
+          </w:tcPr>
+          <w:p>
+            <w:pPr>
+              <w:spacing w:after="0" w:line="240" w:lineRule="auto"/>
+              <w:rPr>
+                <w:rFonts w:ascii="Calibri" w:eastAsia="Times New Roman" w:hAnsi="Calibri" w:cs="Calibri"/>
+                <w:color w:val="000000"/>
+                <w:lang w:eastAsia="es-AR"/>
+              </w:rPr>
+            </w:pPr>
+            <w:r>
+              <w:rPr>
+                <w:rFonts w:ascii="Calibri" w:eastAsia="Times New Roman" w:hAnsi="Calibri" w:cs="Calibri"/>
+                <w:color w:val="000000"/>
+                <w:lang w:eastAsia="es-AR"/>
+              </w:rPr>
+              <w:t>2mA</w:t>
+            </w:r>
+          </w:p>
+        </w:tc>
+      </w:tr>
+      <w:tr>
+        <w:trPr>
+          <w:trHeight w:val="300"/>
+        </w:trPr>
+        <w:tc>
+          <w:tcPr>
+            <w:tcW w:w="1200" w:type="dxa"/>
+            <w:tcBorders>
+              <w:top w:val="nil"/>
+              <w:left w:val="nil"/>
+              <w:bottom w:val="nil"/>
+              <w:right w:val="nil"/>
+            </w:tcBorders>
+            <w:shd w:val="clear" w:color="auto" w:fill="auto"/>
+            <w:noWrap/>
+            <w:vAlign w:val="bottom"/>
+            <w:hideMark/>
+          </w:tcPr>
+          <w:p>
+            <w:pPr>
+              <w:spacing w:after="0" w:line="240" w:lineRule="auto"/>
+              <w:rPr>
+                <w:rFonts w:ascii="Calibri" w:eastAsia="Times New Roman" w:hAnsi="Calibri" w:cs="Calibri"/>
+                <w:color w:val="000000"/>
+                <w:lang w:eastAsia="es-AR"/>
+              </w:rPr>
+            </w:pPr>
+            <w:r>
+              <w:rPr>
+                <w:rFonts w:ascii="Calibri" w:eastAsia="Times New Roman" w:hAnsi="Calibri" w:cs="Calibri"/>
+                <w:color w:val="000000"/>
+                <w:lang w:eastAsia="es-AR"/>
+              </w:rPr>
+              <w:t>ICQ2</w:t>
+            </w:r>
+          </w:p>
+        </w:tc>
+        <w:tc>
+          <w:tcPr>
+            <w:tcW w:w="1660" w:type="dxa"/>
+            <w:tcBorders>
+              <w:top w:val="nil"/>
+              <w:left w:val="nil"/>
+              <w:bottom w:val="nil"/>
+              <w:right w:val="nil"/>
+            </w:tcBorders>
+            <w:shd w:val="clear" w:color="auto" w:fill="auto"/>
+            <w:noWrap/>
+            <w:vAlign w:val="bottom"/>
+            <w:hideMark/>
+          </w:tcPr>
+          <w:p>
+            <w:pPr>
+              <w:spacing w:after="0" w:line="240" w:lineRule="auto"/>
+              <w:rPr>
+                <w:rFonts w:ascii="Calibri" w:eastAsia="Times New Roman" w:hAnsi="Calibri" w:cs="Calibri"/>
+                <w:color w:val="000000"/>
+                <w:lang w:eastAsia="es-AR"/>
+              </w:rPr>
+            </w:pPr>
+            <w:r>
+              <w:rPr>
+                <w:rFonts w:ascii="Calibri" w:eastAsia="Times New Roman" w:hAnsi="Calibri" w:cs="Calibri"/>
+                <w:color w:val="000000"/>
+                <w:lang w:eastAsia="es-AR"/>
+              </w:rPr>
+              <w:t>1mA</w:t>
+            </w:r>
+          </w:p>
+        </w:tc>
+      </w:tr>
+      <w:tr>
+        <w:trPr>
+          <w:trHeight w:val="300"/>
+        </w:trPr>
+        <w:tc>
+          <w:tcPr>
+            <w:tcW w:w="1200" w:type="dxa"/>
+            <w:tcBorders>
+              <w:top w:val="nil"/>
+              <w:left w:val="nil"/>
+              <w:bottom w:val="nil"/>
+              <w:right w:val="nil"/>
+            </w:tcBorders>
+            <w:shd w:val="clear" w:color="auto" w:fill="auto"/>
+            <w:noWrap/>
+            <w:vAlign w:val="bottom"/>
+            <w:hideMark/>
+          </w:tcPr>
+          <w:p>
+            <w:pPr>
+              <w:spacing w:after="0" w:line="240" w:lineRule="auto"/>
+              <w:rPr>
+                <w:rFonts w:ascii="Calibri" w:eastAsia="Times New Roman" w:hAnsi="Calibri" w:cs="Calibri"/>
+                <w:color w:val="000000"/>
+                <w:lang w:eastAsia="es-AR"/>
+              </w:rPr>
+            </w:pPr>
+            <w:r>
+              <w:rPr>
+                <w:rFonts w:ascii="Calibri" w:eastAsia="Times New Roman" w:hAnsi="Calibri" w:cs="Calibri"/>
+                <w:color w:val="000000"/>
+                <w:lang w:eastAsia="es-AR"/>
+              </w:rPr>
+              <w:t>VCEQ1</w:t>
+            </w:r>
+          </w:p>
+        </w:tc>
+        <w:tc>
+          <w:tcPr>
+            <w:tcW w:w="1660" w:type="dxa"/>
+            <w:tcBorders>
+              <w:top w:val="nil"/>
+              <w:left w:val="nil"/>
+              <w:bottom w:val="nil"/>
+              <w:right w:val="nil"/>
+            </w:tcBorders>
+            <w:shd w:val="clear" w:color="auto" w:fill="auto"/>
+            <w:noWrap/>
+            <w:vAlign w:val="bottom"/>
+            <w:hideMark/>
+          </w:tcPr>
+          <w:p>
+            <w:pPr>
+              <w:spacing w:after="0" w:line="240" w:lineRule="auto"/>
+              <w:rPr>
+                <w:rFonts w:ascii="Calibri" w:eastAsia="Times New Roman" w:hAnsi="Calibri" w:cs="Calibri"/>
+                <w:color w:val="000000"/>
+                <w:lang w:eastAsia="es-AR"/>
+              </w:rPr>
+            </w:pPr>
+            <w:r>
+              <w:rPr>
+                <w:rFonts w:ascii="Calibri" w:eastAsia="Times New Roman" w:hAnsi="Calibri" w:cs="Calibri"/>
+                <w:color w:val="000000"/>
+                <w:lang w:eastAsia="es-AR"/>
+              </w:rPr>
+              <w:t>6v</w:t>
+            </w:r>
+          </w:p>
+        </w:tc>
+      </w:tr>
+      <w:tr>
+        <w:trPr>
+          <w:trHeight w:val="300"/>
+        </w:trPr>
+        <w:tc>
+          <w:tcPr>
+            <w:tcW w:w="1200" w:type="dxa"/>
+            <w:tcBorders>
+              <w:top w:val="nil"/>
+              <w:left w:val="nil"/>
+              <w:bottom w:val="nil"/>
+              <w:right w:val="nil"/>
+            </w:tcBorders>
+            <w:shd w:val="clear" w:color="auto" w:fill="auto"/>
+            <w:noWrap/>
+            <w:vAlign w:val="bottom"/>
+            <w:hideMark/>
+          </w:tcPr>
+          <w:p>
+            <w:pPr>
+              <w:spacing w:after="0" w:line="240" w:lineRule="auto"/>
+              <w:rPr>
+                <w:rFonts w:ascii="Calibri" w:eastAsia="Times New Roman" w:hAnsi="Calibri" w:cs="Calibri"/>
+                <w:color w:val="000000"/>
+                <w:lang w:eastAsia="es-AR"/>
+              </w:rPr>
+            </w:pPr>
+            <w:r>
+              <w:rPr>
+                <w:rFonts w:ascii="Calibri" w:eastAsia="Times New Roman" w:hAnsi="Calibri" w:cs="Calibri"/>
+                <w:color w:val="000000"/>
+                <w:lang w:eastAsia="es-AR"/>
+              </w:rPr>
+              <w:t>VCEQ2</w:t>
+            </w:r>
+          </w:p>
+        </w:tc>
+        <w:tc>
+          <w:tcPr>
+            <w:tcW w:w="1660" w:type="dxa"/>
+            <w:tcBorders>
+              <w:top w:val="nil"/>
+              <w:left w:val="nil"/>
+              <w:bottom w:val="nil"/>
+              <w:right w:val="nil"/>
+            </w:tcBorders>
+            <w:shd w:val="clear" w:color="auto" w:fill="auto"/>
+            <w:noWrap/>
+            <w:vAlign w:val="bottom"/>
+            <w:hideMark/>
+          </w:tcPr>
+          <w:p>
+            <w:pPr>
+              <w:spacing w:after="0" w:line="240" w:lineRule="auto"/>
+              <w:rPr>
+                <w:rFonts w:ascii="Calibri" w:eastAsia="Times New Roman" w:hAnsi="Calibri" w:cs="Calibri"/>
+                <w:color w:val="000000"/>
+                <w:lang w:eastAsia="es-AR"/>
+              </w:rPr>
+            </w:pPr>
+            <w:r>
+              <w:rPr>
+                <w:rFonts w:ascii="Calibri" w:eastAsia="Times New Roman" w:hAnsi="Calibri" w:cs="Calibri"/>
+                <w:color w:val="000000"/>
+                <w:lang w:eastAsia="es-AR"/>
+              </w:rPr>
+              <w:t>3v</w:t>
+            </w:r>
+          </w:p>
+        </w:tc>
+      </w:tr>
+    </w:tbl>
+    <w:p>
+      <w:pPr>
+        <w:rPr>
+          <w:lang w:val="es-MX"/>
+        </w:rPr>
+      </w:pPr>
+      <w:r>
+        <w:rPr>
+          <w:noProof/>
+          <w:lang w:val="es-MX"/>
+        </w:rPr>
+        <w:lastRenderedPageBreak/>
+        <w:drawing>
+          <wp:inline distT="0" distB="0" distL="0" distR="0">
+            <wp:extent cx="5391150" cy="2819400"/>
+            <wp:effectExtent l="0" t="0" r="0" b="0"/>
+            <wp:docPr id="11" name="Imagen 11"/>
+            <wp:cNvGraphicFramePr>
+              <a:graphicFrameLocks xmlns:a="http://schemas.openxmlformats.org/drawingml/2006/main" noChangeAspect="1"/>
+            </wp:cNvGraphicFramePr>
+            <a:graphic xmlns:a="http://schemas.openxmlformats.org/drawingml/2006/main">
+              <a:graphicData uri="http://schemas.openxmlformats.org/drawingml/2006/picture">
+                <pic:pic xmlns:pic="http://schemas.openxmlformats.org/drawingml/2006/picture">
+                  <pic:nvPicPr>
+                    <pic:cNvPr id="0" name="Picture 12"/>
+                    <pic:cNvPicPr>
+                      <a:picLocks noChangeAspect="1" noChangeArrowheads="1"/>
+                    </pic:cNvPicPr>
+                  </pic:nvPicPr>
+                  <pic:blipFill>
+                    <a:blip r:embed="rId9" cstate="print">
+                      <a:extLst>
+                        <a:ext uri="{28A0092B-C50C-407E-A947-70E740481C1C}">
+                          <a14:useLocalDpi xmlns:a14="http://schemas.microsoft.com/office/drawing/2010/main" val="0"/>
+                        </a:ext>
+                      </a:extLst>
+                    </a:blip>
+                    <a:srcRect/>
+                    <a:stretch>
+                      <a:fillRect/>
+                    </a:stretch>
+                  </pic:blipFill>
+                  <pic:spPr bwMode="auto">
+                    <a:xfrm>
+                      <a:off x="0" y="0"/>
+                      <a:ext cx="5391150" cy="2819400"/>
+                    </a:xfrm>
+                    <a:prstGeom prst="rect">
+                      <a:avLst/>
+                    </a:prstGeom>
+                    <a:noFill/>
+                    <a:ln>
+                      <a:noFill/>
+                    </a:ln>
+                  </pic:spPr>
+                </pic:pic>
+              </a:graphicData>
+            </a:graphic>
+          </wp:inline>
+        </w:drawing>
+      </w:r>
+    </w:p>
+    <w:p>
+      <w:pPr>
+        <w:rPr>
+          <w:lang w:val="es-MX"/>
+        </w:rPr>
+      </w:pPr>
+      <w:r>
+        <w:rPr>
+          <w:lang w:val="es-MX"/>
+        </w:rPr>
+        <w:t>Valores obtenidos en la simulación con LTSpice:</w:t>
+      </w:r>
+    </w:p>
+    <w:p>
+      <w:pPr>
+        <w:rPr>
+          <w:color w:val="FF0000"/>
+          <w:lang w:val="es-MX"/>
+        </w:rPr>
+      </w:pPr>
+      <w:r>
+        <w:rPr>
+          <w:color w:val="FF0000"/>
+          <w:lang w:val="es-MX"/>
+        </w:rPr>
+        <w:t>Discutir con los chicos porque la verdad que no tengo una poronga.</w:t>
+      </w:r>
+    </w:p>
+    <w:p>
+      <w:pPr>
+        <w:rPr>
+          <w:color w:val="FF0000"/>
+          <w:lang w:val="es-MX"/>
+        </w:rPr>
+      </w:pPr>
+    </w:p>
+    <w:p>
+      <w:pPr>
+        <w:rPr>
+          <w:lang w:val="es-MX"/>
+        </w:rPr>
+      </w:pPr>
+      <w:r>
+        <w:rPr>
+          <w:lang w:val="es-MX"/>
+        </w:rPr>
+        <w:t>Durante el proceso práctico en el laboratorio se tuvieron que modificar ciertos componentes ya que no obteníamos los valores de ganancias solicitadas. Vale aclarar que la Rf1 se reemplazó por un potenciómetro de 100K y se fue probando hasta obtener la ganancia solicitada.</w:t>
+      </w:r>
+    </w:p>
+    <w:tbl>
+      <w:tblPr>
+        <w:tblW w:w="4600" w:type="dxa"/>
+        <w:tblCellMar>
+          <w:left w:w="70" w:type="dxa"/>
+          <w:right w:w="70" w:type="dxa"/>
+        </w:tblCellMar>
+        <w:tblLook w:val="04A0" w:firstRow="1" w:lastRow="0" w:firstColumn="1" w:lastColumn="0" w:noHBand="0" w:noVBand="1"/>
+      </w:tblPr>
+      <w:tblGrid>
+        <w:gridCol w:w="1200"/>
+        <w:gridCol w:w="3400"/>
+      </w:tblGrid>
+      <w:tr>
+        <w:trPr>
+          <w:trHeight w:val="300"/>
+        </w:trPr>
+        <w:tc>
+          <w:tcPr>
+            <w:tcW w:w="1200" w:type="dxa"/>
+            <w:tcBorders>
+              <w:top w:val="nil"/>
+              <w:left w:val="nil"/>
+              <w:bottom w:val="nil"/>
+              <w:right w:val="nil"/>
+            </w:tcBorders>
+            <w:shd w:val="clear" w:color="auto" w:fill="auto"/>
+            <w:noWrap/>
+            <w:vAlign w:val="bottom"/>
+            <w:hideMark/>
+          </w:tcPr>
+          <w:p>
+            <w:pPr>
+              <w:spacing w:after="0" w:line="240" w:lineRule="auto"/>
+              <w:rPr>
+                <w:rFonts w:ascii="Times New Roman" w:eastAsia="Times New Roman" w:hAnsi="Times New Roman" w:cs="Times New Roman"/>
+                <w:sz w:val="24"/>
+                <w:szCs w:val="24"/>
+                <w:lang w:eastAsia="es-AR"/>
+              </w:rPr>
+            </w:pPr>
+          </w:p>
+        </w:tc>
+        <w:tc>
+          <w:tcPr>
+            <w:tcW w:w="3400" w:type="dxa"/>
+            <w:tcBorders>
+              <w:top w:val="nil"/>
+              <w:left w:val="nil"/>
+              <w:bottom w:val="nil"/>
+              <w:right w:val="nil"/>
+            </w:tcBorders>
+            <w:shd w:val="clear" w:color="auto" w:fill="auto"/>
+            <w:noWrap/>
+            <w:vAlign w:val="bottom"/>
+            <w:hideMark/>
+          </w:tcPr>
+          <w:p>
+            <w:pPr>
+              <w:spacing w:after="0" w:line="240" w:lineRule="auto"/>
+              <w:rPr>
+                <w:rFonts w:ascii="Calibri" w:eastAsia="Times New Roman" w:hAnsi="Calibri" w:cs="Calibri"/>
+                <w:color w:val="000000"/>
+                <w:lang w:eastAsia="es-AR"/>
+              </w:rPr>
+            </w:pPr>
+            <w:r>
+              <w:rPr>
+                <w:rFonts w:ascii="Calibri" w:eastAsia="Times New Roman" w:hAnsi="Calibri" w:cs="Calibri"/>
+                <w:color w:val="000000"/>
+                <w:lang w:eastAsia="es-AR"/>
+              </w:rPr>
+              <w:t>Valores de Resistencias [Ω]</w:t>
+            </w:r>
+          </w:p>
+        </w:tc>
+      </w:tr>
+      <w:tr>
+        <w:trPr>
+          <w:trHeight w:val="300"/>
+        </w:trPr>
+        <w:tc>
+          <w:tcPr>
+            <w:tcW w:w="1200" w:type="dxa"/>
+            <w:tcBorders>
+              <w:top w:val="nil"/>
+              <w:left w:val="nil"/>
+              <w:bottom w:val="nil"/>
+              <w:right w:val="nil"/>
+            </w:tcBorders>
+            <w:shd w:val="clear" w:color="auto" w:fill="auto"/>
+            <w:noWrap/>
+            <w:vAlign w:val="bottom"/>
+            <w:hideMark/>
+          </w:tcPr>
+          <w:p>
+            <w:pPr>
+              <w:spacing w:after="0" w:line="240" w:lineRule="auto"/>
+              <w:rPr>
+                <w:rFonts w:ascii="Calibri" w:eastAsia="Times New Roman" w:hAnsi="Calibri" w:cs="Calibri"/>
+                <w:color w:val="000000"/>
+                <w:lang w:eastAsia="es-AR"/>
+              </w:rPr>
+            </w:pPr>
+            <w:r>
+              <w:rPr>
+                <w:rFonts w:ascii="Calibri" w:eastAsia="Times New Roman" w:hAnsi="Calibri" w:cs="Calibri"/>
+                <w:color w:val="000000"/>
+                <w:lang w:eastAsia="es-AR"/>
+              </w:rPr>
+              <w:t>R1</w:t>
+            </w:r>
+          </w:p>
+        </w:tc>
+        <w:tc>
+          <w:tcPr>
+            <w:tcW w:w="3400" w:type="dxa"/>
+            <w:tcBorders>
+              <w:top w:val="nil"/>
+              <w:left w:val="nil"/>
+              <w:bottom w:val="nil"/>
+              <w:right w:val="nil"/>
+            </w:tcBorders>
+            <w:shd w:val="clear" w:color="auto" w:fill="auto"/>
+            <w:noWrap/>
+            <w:vAlign w:val="bottom"/>
+            <w:hideMark/>
+          </w:tcPr>
+          <w:p>
+            <w:pPr>
+              <w:spacing w:after="0" w:line="240" w:lineRule="auto"/>
+              <w:jc w:val="right"/>
+              <w:rPr>
+                <w:rFonts w:ascii="Calibri" w:eastAsia="Times New Roman" w:hAnsi="Calibri" w:cs="Calibri"/>
+                <w:color w:val="000000"/>
+                <w:lang w:eastAsia="es-AR"/>
+              </w:rPr>
+            </w:pPr>
+            <w:r>
+              <w:rPr>
+                <w:rFonts w:ascii="Calibri" w:eastAsia="Times New Roman" w:hAnsi="Calibri" w:cs="Calibri"/>
+                <w:color w:val="000000"/>
+                <w:lang w:eastAsia="es-AR"/>
+              </w:rPr>
+              <w:t>230000</w:t>
+            </w:r>
+          </w:p>
+        </w:tc>
+      </w:tr>
+      <w:tr>
+        <w:trPr>
+          <w:trHeight w:val="300"/>
+        </w:trPr>
+        <w:tc>
+          <w:tcPr>
+            <w:tcW w:w="1200" w:type="dxa"/>
+            <w:tcBorders>
+              <w:top w:val="nil"/>
+              <w:left w:val="nil"/>
+              <w:bottom w:val="nil"/>
+              <w:right w:val="nil"/>
+            </w:tcBorders>
+            <w:shd w:val="clear" w:color="auto" w:fill="auto"/>
+            <w:noWrap/>
+            <w:vAlign w:val="bottom"/>
+            <w:hideMark/>
+          </w:tcPr>
+          <w:p>
+            <w:pPr>
+              <w:spacing w:after="0" w:line="240" w:lineRule="auto"/>
+              <w:rPr>
+                <w:rFonts w:ascii="Calibri" w:eastAsia="Times New Roman" w:hAnsi="Calibri" w:cs="Calibri"/>
+                <w:color w:val="000000"/>
+                <w:lang w:eastAsia="es-AR"/>
+              </w:rPr>
+            </w:pPr>
+            <w:r>
+              <w:rPr>
+                <w:rFonts w:ascii="Calibri" w:eastAsia="Times New Roman" w:hAnsi="Calibri" w:cs="Calibri"/>
+                <w:color w:val="000000"/>
+                <w:lang w:eastAsia="es-AR"/>
+              </w:rPr>
+              <w:t>R2</w:t>
+            </w:r>
+          </w:p>
+        </w:tc>
+        <w:tc>
+          <w:tcPr>
+            <w:tcW w:w="3400" w:type="dxa"/>
+            <w:tcBorders>
+              <w:top w:val="nil"/>
+              <w:left w:val="nil"/>
+              <w:bottom w:val="nil"/>
+              <w:right w:val="nil"/>
+            </w:tcBorders>
+            <w:shd w:val="clear" w:color="auto" w:fill="auto"/>
+            <w:noWrap/>
+            <w:vAlign w:val="bottom"/>
+            <w:hideMark/>
+          </w:tcPr>
+          <w:p>
+            <w:pPr>
+              <w:spacing w:after="0" w:line="240" w:lineRule="auto"/>
+              <w:jc w:val="right"/>
+              <w:rPr>
+                <w:rFonts w:ascii="Calibri" w:eastAsia="Times New Roman" w:hAnsi="Calibri" w:cs="Calibri"/>
+                <w:color w:val="000000"/>
+                <w:lang w:eastAsia="es-AR"/>
+              </w:rPr>
+            </w:pPr>
+            <w:r>
+              <w:rPr>
+                <w:rFonts w:ascii="Calibri" w:eastAsia="Times New Roman" w:hAnsi="Calibri" w:cs="Calibri"/>
+                <w:color w:val="000000"/>
+                <w:lang w:eastAsia="es-AR"/>
+              </w:rPr>
+              <w:t>33000</w:t>
+            </w:r>
+          </w:p>
+        </w:tc>
+      </w:tr>
+      <w:tr>
+        <w:trPr>
+          <w:trHeight w:val="300"/>
+        </w:trPr>
+        <w:tc>
+          <w:tcPr>
+            <w:tcW w:w="1200" w:type="dxa"/>
+            <w:tcBorders>
+              <w:top w:val="nil"/>
+              <w:left w:val="nil"/>
+              <w:bottom w:val="nil"/>
+              <w:right w:val="nil"/>
+            </w:tcBorders>
+            <w:shd w:val="clear" w:color="auto" w:fill="auto"/>
+            <w:noWrap/>
+            <w:vAlign w:val="bottom"/>
+            <w:hideMark/>
+          </w:tcPr>
+          <w:p>
+            <w:pPr>
+              <w:spacing w:after="0" w:line="240" w:lineRule="auto"/>
+              <w:rPr>
+                <w:rFonts w:ascii="Calibri" w:eastAsia="Times New Roman" w:hAnsi="Calibri" w:cs="Calibri"/>
+                <w:color w:val="000000"/>
+                <w:lang w:eastAsia="es-AR"/>
+              </w:rPr>
+            </w:pPr>
+            <w:r>
+              <w:rPr>
+                <w:rFonts w:ascii="Calibri" w:eastAsia="Times New Roman" w:hAnsi="Calibri" w:cs="Calibri"/>
+                <w:color w:val="000000"/>
+                <w:lang w:eastAsia="es-AR"/>
+              </w:rPr>
+              <w:t>RC1</w:t>
+            </w:r>
+          </w:p>
+        </w:tc>
+        <w:tc>
+          <w:tcPr>
+            <w:tcW w:w="3400" w:type="dxa"/>
+            <w:tcBorders>
+              <w:top w:val="nil"/>
+              <w:left w:val="nil"/>
+              <w:bottom w:val="nil"/>
+              <w:right w:val="nil"/>
+            </w:tcBorders>
+            <w:shd w:val="clear" w:color="auto" w:fill="auto"/>
+            <w:noWrap/>
+            <w:vAlign w:val="bottom"/>
+            <w:hideMark/>
+          </w:tcPr>
+          <w:p>
+            <w:pPr>
+              <w:spacing w:after="0" w:line="240" w:lineRule="auto"/>
+              <w:rPr>
+                <w:rFonts w:ascii="Calibri" w:eastAsia="Times New Roman" w:hAnsi="Calibri" w:cs="Calibri"/>
+                <w:color w:val="000000"/>
+                <w:lang w:eastAsia="es-AR"/>
+              </w:rPr>
+            </w:pPr>
+            <w:r>
+              <w:rPr>
+                <w:rFonts w:ascii="Calibri" w:eastAsia="Times New Roman" w:hAnsi="Calibri" w:cs="Calibri"/>
+                <w:color w:val="000000"/>
+                <w:lang w:eastAsia="es-AR"/>
+              </w:rPr>
+              <w:t xml:space="preserve">                          </w:t>
+            </w:r>
+            <w:r>
+              <w:rPr>
+                <w:rFonts w:ascii="Calibri" w:eastAsia="Times New Roman" w:hAnsi="Calibri" w:cs="Calibri"/>
+                <w:color w:val="000000"/>
+                <w:lang w:eastAsia="es-AR"/>
+              </w:rPr>
+              <w:t xml:space="preserve">4000 (serie de </w:t>
+            </w:r>
+            <w:proofErr w:type="spellStart"/>
+            <w:r>
+              <w:rPr>
+                <w:rFonts w:ascii="Calibri" w:eastAsia="Times New Roman" w:hAnsi="Calibri" w:cs="Calibri"/>
+                <w:color w:val="000000"/>
+                <w:lang w:eastAsia="es-AR"/>
+              </w:rPr>
+              <w:t>resist</w:t>
+            </w:r>
+            <w:proofErr w:type="spellEnd"/>
+            <w:r>
+              <w:rPr>
+                <w:rFonts w:ascii="Calibri" w:eastAsia="Times New Roman" w:hAnsi="Calibri" w:cs="Calibri"/>
+                <w:color w:val="000000"/>
+                <w:lang w:eastAsia="es-AR"/>
+              </w:rPr>
+              <w:t>.)</w:t>
+            </w:r>
+          </w:p>
+        </w:tc>
+      </w:tr>
+      <w:tr>
+        <w:trPr>
+          <w:trHeight w:val="300"/>
+        </w:trPr>
+        <w:tc>
+          <w:tcPr>
+            <w:tcW w:w="1200" w:type="dxa"/>
+            <w:tcBorders>
+              <w:top w:val="nil"/>
+              <w:left w:val="nil"/>
+              <w:bottom w:val="nil"/>
+              <w:right w:val="nil"/>
+            </w:tcBorders>
+            <w:shd w:val="clear" w:color="auto" w:fill="auto"/>
+            <w:noWrap/>
+            <w:vAlign w:val="bottom"/>
+            <w:hideMark/>
+          </w:tcPr>
+          <w:p>
+            <w:pPr>
+              <w:spacing w:after="0" w:line="240" w:lineRule="auto"/>
+              <w:rPr>
+                <w:rFonts w:ascii="Calibri" w:eastAsia="Times New Roman" w:hAnsi="Calibri" w:cs="Calibri"/>
+                <w:color w:val="000000"/>
+                <w:lang w:eastAsia="es-AR"/>
+              </w:rPr>
+            </w:pPr>
+            <w:r>
+              <w:rPr>
+                <w:rFonts w:ascii="Calibri" w:eastAsia="Times New Roman" w:hAnsi="Calibri" w:cs="Calibri"/>
+                <w:color w:val="000000"/>
+                <w:lang w:eastAsia="es-AR"/>
+              </w:rPr>
+              <w:t>RC2</w:t>
+            </w:r>
+          </w:p>
+        </w:tc>
+        <w:tc>
+          <w:tcPr>
+            <w:tcW w:w="3400" w:type="dxa"/>
+            <w:tcBorders>
+              <w:top w:val="nil"/>
+              <w:left w:val="nil"/>
+              <w:bottom w:val="nil"/>
+              <w:right w:val="nil"/>
+            </w:tcBorders>
+            <w:shd w:val="clear" w:color="auto" w:fill="auto"/>
+            <w:noWrap/>
+            <w:vAlign w:val="bottom"/>
+            <w:hideMark/>
+          </w:tcPr>
+          <w:p>
+            <w:pPr>
+              <w:spacing w:after="0" w:line="240" w:lineRule="auto"/>
+              <w:jc w:val="right"/>
+              <w:rPr>
+                <w:rFonts w:ascii="Calibri" w:eastAsia="Times New Roman" w:hAnsi="Calibri" w:cs="Calibri"/>
+                <w:color w:val="000000"/>
+                <w:lang w:eastAsia="es-AR"/>
+              </w:rPr>
+            </w:pPr>
+            <w:r>
+              <w:rPr>
+                <w:rFonts w:ascii="Calibri" w:eastAsia="Times New Roman" w:hAnsi="Calibri" w:cs="Calibri"/>
+                <w:color w:val="000000"/>
+                <w:lang w:eastAsia="es-AR"/>
+              </w:rPr>
+              <w:t>4700</w:t>
+            </w:r>
+          </w:p>
+        </w:tc>
+      </w:tr>
+      <w:tr>
+        <w:trPr>
+          <w:trHeight w:val="300"/>
+        </w:trPr>
+        <w:tc>
+          <w:tcPr>
+            <w:tcW w:w="1200" w:type="dxa"/>
+            <w:tcBorders>
+              <w:top w:val="nil"/>
+              <w:left w:val="nil"/>
+              <w:bottom w:val="nil"/>
+              <w:right w:val="nil"/>
+            </w:tcBorders>
+            <w:shd w:val="clear" w:color="auto" w:fill="auto"/>
+            <w:noWrap/>
+            <w:vAlign w:val="bottom"/>
+            <w:hideMark/>
+          </w:tcPr>
+          <w:p>
+            <w:pPr>
+              <w:spacing w:after="0" w:line="240" w:lineRule="auto"/>
+              <w:rPr>
+                <w:rFonts w:ascii="Calibri" w:eastAsia="Times New Roman" w:hAnsi="Calibri" w:cs="Calibri"/>
+                <w:color w:val="000000"/>
+                <w:lang w:eastAsia="es-AR"/>
+              </w:rPr>
+            </w:pPr>
+            <w:r>
+              <w:rPr>
+                <w:rFonts w:ascii="Calibri" w:eastAsia="Times New Roman" w:hAnsi="Calibri" w:cs="Calibri"/>
+                <w:color w:val="000000"/>
+                <w:lang w:eastAsia="es-AR"/>
+              </w:rPr>
+              <w:t>RE1</w:t>
+            </w:r>
+          </w:p>
+        </w:tc>
+        <w:tc>
+          <w:tcPr>
+            <w:tcW w:w="3400" w:type="dxa"/>
+            <w:tcBorders>
+              <w:top w:val="nil"/>
+              <w:left w:val="nil"/>
+              <w:bottom w:val="nil"/>
+              <w:right w:val="nil"/>
+            </w:tcBorders>
+            <w:shd w:val="clear" w:color="auto" w:fill="auto"/>
+            <w:noWrap/>
+            <w:vAlign w:val="bottom"/>
+            <w:hideMark/>
+          </w:tcPr>
+          <w:p>
+            <w:pPr>
+              <w:spacing w:after="0" w:line="240" w:lineRule="auto"/>
+              <w:jc w:val="right"/>
+              <w:rPr>
+                <w:rFonts w:ascii="Calibri" w:eastAsia="Times New Roman" w:hAnsi="Calibri" w:cs="Calibri"/>
+                <w:color w:val="000000"/>
+                <w:lang w:eastAsia="es-AR"/>
+              </w:rPr>
+            </w:pPr>
+            <w:r>
+              <w:rPr>
+                <w:rFonts w:ascii="Calibri" w:eastAsia="Times New Roman" w:hAnsi="Calibri" w:cs="Calibri"/>
+                <w:color w:val="000000"/>
+                <w:lang w:eastAsia="es-AR"/>
+              </w:rPr>
+              <w:t>560</w:t>
+            </w:r>
+          </w:p>
+        </w:tc>
+      </w:tr>
+      <w:tr>
+        <w:trPr>
+          <w:trHeight w:val="300"/>
+        </w:trPr>
+        <w:tc>
+          <w:tcPr>
+            <w:tcW w:w="1200" w:type="dxa"/>
+            <w:tcBorders>
+              <w:top w:val="nil"/>
+              <w:left w:val="nil"/>
+              <w:bottom w:val="nil"/>
+              <w:right w:val="nil"/>
+            </w:tcBorders>
+            <w:shd w:val="clear" w:color="auto" w:fill="auto"/>
+            <w:noWrap/>
+            <w:vAlign w:val="bottom"/>
+            <w:hideMark/>
+          </w:tcPr>
+          <w:p>
+            <w:pPr>
+              <w:spacing w:after="0" w:line="240" w:lineRule="auto"/>
+              <w:rPr>
+                <w:rFonts w:ascii="Calibri" w:eastAsia="Times New Roman" w:hAnsi="Calibri" w:cs="Calibri"/>
+                <w:color w:val="000000"/>
+                <w:lang w:eastAsia="es-AR"/>
+              </w:rPr>
+            </w:pPr>
+            <w:r>
+              <w:rPr>
+                <w:rFonts w:ascii="Calibri" w:eastAsia="Times New Roman" w:hAnsi="Calibri" w:cs="Calibri"/>
+                <w:color w:val="000000"/>
+                <w:lang w:eastAsia="es-AR"/>
+              </w:rPr>
+              <w:t>RE2</w:t>
+            </w:r>
+          </w:p>
+        </w:tc>
+        <w:tc>
+          <w:tcPr>
+            <w:tcW w:w="3400" w:type="dxa"/>
+            <w:tcBorders>
+              <w:top w:val="nil"/>
+              <w:left w:val="nil"/>
+              <w:bottom w:val="nil"/>
+              <w:right w:val="nil"/>
+            </w:tcBorders>
+            <w:shd w:val="clear" w:color="auto" w:fill="auto"/>
+            <w:noWrap/>
+            <w:vAlign w:val="bottom"/>
+            <w:hideMark/>
+          </w:tcPr>
+          <w:p>
+            <w:pPr>
+              <w:spacing w:after="0" w:line="240" w:lineRule="auto"/>
+              <w:jc w:val="right"/>
+              <w:rPr>
+                <w:rFonts w:ascii="Calibri" w:eastAsia="Times New Roman" w:hAnsi="Calibri" w:cs="Calibri"/>
+                <w:color w:val="000000"/>
+                <w:lang w:eastAsia="es-AR"/>
+              </w:rPr>
+            </w:pPr>
+            <w:r>
+              <w:rPr>
+                <w:rFonts w:ascii="Calibri" w:eastAsia="Times New Roman" w:hAnsi="Calibri" w:cs="Calibri"/>
+                <w:color w:val="000000"/>
+                <w:lang w:eastAsia="es-AR"/>
+              </w:rPr>
+              <w:t>3300</w:t>
+            </w:r>
+          </w:p>
+        </w:tc>
+      </w:tr>
+      <w:tr>
+        <w:trPr>
+          <w:trHeight w:val="300"/>
+        </w:trPr>
+        <w:tc>
+          <w:tcPr>
+            <w:tcW w:w="1200" w:type="dxa"/>
+            <w:tcBorders>
+              <w:top w:val="nil"/>
+              <w:left w:val="nil"/>
+              <w:bottom w:val="nil"/>
+              <w:right w:val="nil"/>
+            </w:tcBorders>
+            <w:shd w:val="clear" w:color="auto" w:fill="auto"/>
+            <w:noWrap/>
+            <w:vAlign w:val="bottom"/>
+            <w:hideMark/>
+          </w:tcPr>
+          <w:p>
+            <w:pPr>
+              <w:spacing w:after="0" w:line="240" w:lineRule="auto"/>
+              <w:rPr>
+                <w:rFonts w:ascii="Calibri" w:eastAsia="Times New Roman" w:hAnsi="Calibri" w:cs="Calibri"/>
+                <w:color w:val="000000"/>
+                <w:lang w:eastAsia="es-AR"/>
+              </w:rPr>
+            </w:pPr>
+            <w:r>
+              <w:rPr>
+                <w:rFonts w:ascii="Calibri" w:eastAsia="Times New Roman" w:hAnsi="Calibri" w:cs="Calibri"/>
+                <w:color w:val="000000"/>
+                <w:lang w:eastAsia="es-AR"/>
+              </w:rPr>
+              <w:t>RS</w:t>
+            </w:r>
+          </w:p>
+        </w:tc>
+        <w:tc>
+          <w:tcPr>
+            <w:tcW w:w="3400" w:type="dxa"/>
+            <w:tcBorders>
+              <w:top w:val="nil"/>
+              <w:left w:val="nil"/>
+              <w:bottom w:val="nil"/>
+              <w:right w:val="nil"/>
+            </w:tcBorders>
+            <w:shd w:val="clear" w:color="auto" w:fill="auto"/>
+            <w:noWrap/>
+            <w:vAlign w:val="bottom"/>
+            <w:hideMark/>
+          </w:tcPr>
+          <w:p>
+            <w:pPr>
+              <w:spacing w:after="0" w:line="240" w:lineRule="auto"/>
+              <w:jc w:val="right"/>
+              <w:rPr>
+                <w:rFonts w:ascii="Calibri" w:eastAsia="Times New Roman" w:hAnsi="Calibri" w:cs="Calibri"/>
+                <w:color w:val="000000"/>
+                <w:lang w:eastAsia="es-AR"/>
+              </w:rPr>
+            </w:pPr>
+            <w:r>
+              <w:rPr>
+                <w:rFonts w:ascii="Calibri" w:eastAsia="Times New Roman" w:hAnsi="Calibri" w:cs="Calibri"/>
+                <w:color w:val="000000"/>
+                <w:lang w:eastAsia="es-AR"/>
+              </w:rPr>
+              <w:t>1000</w:t>
+            </w:r>
+          </w:p>
+        </w:tc>
+      </w:tr>
+      <w:tr>
+        <w:trPr>
+          <w:trHeight w:val="300"/>
+        </w:trPr>
+        <w:tc>
+          <w:tcPr>
+            <w:tcW w:w="1200" w:type="dxa"/>
+            <w:tcBorders>
+              <w:top w:val="nil"/>
+              <w:left w:val="nil"/>
+              <w:bottom w:val="nil"/>
+              <w:right w:val="nil"/>
+            </w:tcBorders>
+            <w:shd w:val="clear" w:color="auto" w:fill="auto"/>
+            <w:noWrap/>
+            <w:vAlign w:val="bottom"/>
+            <w:hideMark/>
+          </w:tcPr>
+          <w:p>
+            <w:pPr>
+              <w:spacing w:after="0" w:line="240" w:lineRule="auto"/>
+              <w:rPr>
+                <w:rFonts w:ascii="Calibri" w:eastAsia="Times New Roman" w:hAnsi="Calibri" w:cs="Calibri"/>
+                <w:color w:val="000000"/>
+                <w:lang w:eastAsia="es-AR"/>
+              </w:rPr>
+            </w:pPr>
+            <w:r>
+              <w:rPr>
+                <w:rFonts w:ascii="Calibri" w:eastAsia="Times New Roman" w:hAnsi="Calibri" w:cs="Calibri"/>
+                <w:color w:val="000000"/>
+                <w:lang w:eastAsia="es-AR"/>
+              </w:rPr>
+              <w:t>RL</w:t>
+            </w:r>
+          </w:p>
+        </w:tc>
+        <w:tc>
+          <w:tcPr>
+            <w:tcW w:w="3400" w:type="dxa"/>
+            <w:tcBorders>
+              <w:top w:val="nil"/>
+              <w:left w:val="nil"/>
+              <w:bottom w:val="nil"/>
+              <w:right w:val="nil"/>
+            </w:tcBorders>
+            <w:shd w:val="clear" w:color="auto" w:fill="auto"/>
+            <w:noWrap/>
+            <w:vAlign w:val="bottom"/>
+            <w:hideMark/>
+          </w:tcPr>
+          <w:p>
+            <w:pPr>
+              <w:spacing w:after="0" w:line="240" w:lineRule="auto"/>
+              <w:jc w:val="right"/>
+              <w:rPr>
+                <w:rFonts w:ascii="Calibri" w:eastAsia="Times New Roman" w:hAnsi="Calibri" w:cs="Calibri"/>
+                <w:color w:val="000000"/>
+                <w:lang w:eastAsia="es-AR"/>
+              </w:rPr>
+            </w:pPr>
+            <w:r>
+              <w:rPr>
+                <w:rFonts w:ascii="Calibri" w:eastAsia="Times New Roman" w:hAnsi="Calibri" w:cs="Calibri"/>
+                <w:color w:val="000000"/>
+                <w:lang w:eastAsia="es-AR"/>
+              </w:rPr>
+              <w:t>150000</w:t>
+            </w:r>
+          </w:p>
+        </w:tc>
+      </w:tr>
+      <w:tr>
+        <w:trPr>
+          <w:trHeight w:val="300"/>
+        </w:trPr>
+        <w:tc>
+          <w:tcPr>
+            <w:tcW w:w="1200" w:type="dxa"/>
+            <w:tcBorders>
+              <w:top w:val="nil"/>
+              <w:left w:val="nil"/>
+              <w:bottom w:val="nil"/>
+              <w:right w:val="nil"/>
+            </w:tcBorders>
+            <w:shd w:val="clear" w:color="auto" w:fill="auto"/>
+            <w:noWrap/>
+            <w:vAlign w:val="bottom"/>
+            <w:hideMark/>
+          </w:tcPr>
+          <w:p>
+            <w:pPr>
+              <w:spacing w:after="0" w:line="240" w:lineRule="auto"/>
+              <w:rPr>
+                <w:rFonts w:ascii="Calibri" w:eastAsia="Times New Roman" w:hAnsi="Calibri" w:cs="Calibri"/>
+                <w:color w:val="000000"/>
+                <w:lang w:eastAsia="es-AR"/>
+              </w:rPr>
+            </w:pPr>
+            <w:r>
+              <w:rPr>
+                <w:rFonts w:ascii="Calibri" w:eastAsia="Times New Roman" w:hAnsi="Calibri" w:cs="Calibri"/>
+                <w:color w:val="000000"/>
+                <w:lang w:eastAsia="es-AR"/>
+              </w:rPr>
+              <w:t>RF1</w:t>
+            </w:r>
+          </w:p>
+        </w:tc>
+        <w:tc>
+          <w:tcPr>
+            <w:tcW w:w="3400" w:type="dxa"/>
+            <w:tcBorders>
+              <w:top w:val="nil"/>
+              <w:left w:val="nil"/>
+              <w:bottom w:val="nil"/>
+              <w:right w:val="nil"/>
+            </w:tcBorders>
+            <w:shd w:val="clear" w:color="auto" w:fill="auto"/>
+            <w:noWrap/>
+            <w:vAlign w:val="bottom"/>
+            <w:hideMark/>
+          </w:tcPr>
+          <w:p>
+            <w:pPr>
+              <w:spacing w:after="0" w:line="240" w:lineRule="auto"/>
+              <w:jc w:val="right"/>
+              <w:rPr>
+                <w:rFonts w:ascii="Calibri" w:eastAsia="Times New Roman" w:hAnsi="Calibri" w:cs="Calibri"/>
+                <w:color w:val="000000"/>
+                <w:lang w:eastAsia="es-AR"/>
+              </w:rPr>
+            </w:pPr>
+            <w:r>
+              <w:rPr>
+                <w:rFonts w:ascii="Calibri" w:eastAsia="Times New Roman" w:hAnsi="Calibri" w:cs="Calibri"/>
+                <w:color w:val="000000"/>
+                <w:lang w:eastAsia="es-AR"/>
+              </w:rPr>
+              <w:t>33000</w:t>
+            </w:r>
+          </w:p>
+        </w:tc>
+      </w:tr>
+      <w:tr>
+        <w:trPr>
+          <w:trHeight w:val="300"/>
+        </w:trPr>
+        <w:tc>
+          <w:tcPr>
+            <w:tcW w:w="1200" w:type="dxa"/>
+            <w:tcBorders>
+              <w:top w:val="nil"/>
+              <w:left w:val="nil"/>
+              <w:bottom w:val="nil"/>
+              <w:right w:val="nil"/>
+            </w:tcBorders>
+            <w:shd w:val="clear" w:color="auto" w:fill="auto"/>
+            <w:noWrap/>
+            <w:vAlign w:val="bottom"/>
+            <w:hideMark/>
+          </w:tcPr>
+          <w:p>
+            <w:pPr>
+              <w:spacing w:after="0" w:line="240" w:lineRule="auto"/>
+              <w:rPr>
+                <w:rFonts w:ascii="Calibri" w:eastAsia="Times New Roman" w:hAnsi="Calibri" w:cs="Calibri"/>
+                <w:color w:val="000000"/>
+                <w:lang w:eastAsia="es-AR"/>
+              </w:rPr>
+            </w:pPr>
+            <w:r>
+              <w:rPr>
+                <w:rFonts w:ascii="Calibri" w:eastAsia="Times New Roman" w:hAnsi="Calibri" w:cs="Calibri"/>
+                <w:color w:val="000000"/>
+                <w:lang w:eastAsia="es-AR"/>
+              </w:rPr>
+              <w:t>RF2</w:t>
+            </w:r>
+          </w:p>
+        </w:tc>
+        <w:tc>
+          <w:tcPr>
+            <w:tcW w:w="3400" w:type="dxa"/>
+            <w:tcBorders>
+              <w:top w:val="nil"/>
+              <w:left w:val="nil"/>
+              <w:bottom w:val="nil"/>
+              <w:right w:val="nil"/>
+            </w:tcBorders>
+            <w:shd w:val="clear" w:color="auto" w:fill="auto"/>
+            <w:noWrap/>
+            <w:vAlign w:val="bottom"/>
+            <w:hideMark/>
+          </w:tcPr>
+          <w:p>
+            <w:pPr>
+              <w:spacing w:after="0" w:line="240" w:lineRule="auto"/>
+              <w:jc w:val="right"/>
+              <w:rPr>
+                <w:rFonts w:ascii="Calibri" w:eastAsia="Times New Roman" w:hAnsi="Calibri" w:cs="Calibri"/>
+                <w:color w:val="000000"/>
+                <w:lang w:eastAsia="es-AR"/>
+              </w:rPr>
+            </w:pPr>
+            <w:r>
+              <w:rPr>
+                <w:rFonts w:ascii="Calibri" w:eastAsia="Times New Roman" w:hAnsi="Calibri" w:cs="Calibri"/>
+                <w:color w:val="000000"/>
+                <w:lang w:eastAsia="es-AR"/>
+              </w:rPr>
+              <w:t>1500</w:t>
+            </w:r>
+          </w:p>
+        </w:tc>
+      </w:tr>
+      <w:tr>
+        <w:trPr>
+          <w:trHeight w:val="300"/>
+        </w:trPr>
+        <w:tc>
+          <w:tcPr>
+            <w:tcW w:w="1200" w:type="dxa"/>
+            <w:tcBorders>
+              <w:top w:val="nil"/>
+              <w:left w:val="nil"/>
+              <w:bottom w:val="nil"/>
+              <w:right w:val="nil"/>
+            </w:tcBorders>
+            <w:shd w:val="clear" w:color="auto" w:fill="auto"/>
+            <w:noWrap/>
+            <w:vAlign w:val="bottom"/>
+          </w:tcPr>
+          <w:p>
+            <w:pPr>
+              <w:spacing w:after="0" w:line="240" w:lineRule="auto"/>
+              <w:rPr>
+                <w:rFonts w:ascii="Calibri" w:eastAsia="Times New Roman" w:hAnsi="Calibri" w:cs="Calibri"/>
+                <w:color w:val="000000"/>
+                <w:lang w:eastAsia="es-AR"/>
+              </w:rPr>
+            </w:pPr>
+          </w:p>
+        </w:tc>
+        <w:tc>
+          <w:tcPr>
+            <w:tcW w:w="3400" w:type="dxa"/>
+            <w:tcBorders>
+              <w:top w:val="nil"/>
+              <w:left w:val="nil"/>
+              <w:bottom w:val="nil"/>
+              <w:right w:val="nil"/>
+            </w:tcBorders>
+            <w:shd w:val="clear" w:color="auto" w:fill="auto"/>
+            <w:noWrap/>
+            <w:vAlign w:val="bottom"/>
+          </w:tcPr>
+          <w:p>
+            <w:pPr>
+              <w:spacing w:after="0" w:line="240" w:lineRule="auto"/>
+              <w:jc w:val="right"/>
+              <w:rPr>
+                <w:rFonts w:ascii="Calibri" w:eastAsia="Times New Roman" w:hAnsi="Calibri" w:cs="Calibri"/>
+                <w:color w:val="000000"/>
+                <w:lang w:eastAsia="es-AR"/>
+              </w:rPr>
+            </w:pPr>
+          </w:p>
+        </w:tc>
+      </w:tr>
+    </w:tbl>
+    <w:p>
+      <w:pPr>
+        <w:rPr>
+          <w:lang w:val="es-MX"/>
+        </w:rPr>
+      </w:pPr>
+    </w:p>
+    <w:tbl>
+      <w:tblPr>
+        <w:tblW w:w="2860" w:type="dxa"/>
+        <w:tblCellMar>
+          <w:left w:w="70" w:type="dxa"/>
+          <w:right w:w="70" w:type="dxa"/>
+        </w:tblCellMar>
+        <w:tblLook w:val="04A0" w:firstRow="1" w:lastRow="0" w:firstColumn="1" w:lastColumn="0" w:noHBand="0" w:noVBand="1"/>
+      </w:tblPr>
+      <w:tblGrid>
+        <w:gridCol w:w="1200"/>
+        <w:gridCol w:w="1660"/>
+      </w:tblGrid>
+      <w:tr>
+        <w:trPr>
+          <w:trHeight w:val="300"/>
+        </w:trPr>
+        <w:tc>
+          <w:tcPr>
+            <w:tcW w:w="1200" w:type="dxa"/>
+            <w:tcBorders>
+              <w:top w:val="nil"/>
+              <w:left w:val="nil"/>
+              <w:bottom w:val="nil"/>
+              <w:right w:val="nil"/>
+            </w:tcBorders>
+            <w:shd w:val="clear" w:color="auto" w:fill="auto"/>
+            <w:noWrap/>
+            <w:vAlign w:val="bottom"/>
+            <w:hideMark/>
+          </w:tcPr>
+          <w:p>
+            <w:pPr>
+              <w:spacing w:after="0" w:line="240" w:lineRule="auto"/>
+              <w:rPr>
+                <w:rFonts w:ascii="Times New Roman" w:eastAsia="Times New Roman" w:hAnsi="Times New Roman" w:cs="Times New Roman"/>
+                <w:sz w:val="24"/>
+                <w:szCs w:val="24"/>
+                <w:lang w:eastAsia="es-AR"/>
+              </w:rPr>
+            </w:pPr>
+          </w:p>
+        </w:tc>
+        <w:tc>
+          <w:tcPr>
+            <w:tcW w:w="1660" w:type="dxa"/>
+            <w:tcBorders>
+              <w:top w:val="nil"/>
+              <w:left w:val="nil"/>
+              <w:bottom w:val="nil"/>
+              <w:right w:val="nil"/>
+            </w:tcBorders>
+            <w:shd w:val="clear" w:color="auto" w:fill="auto"/>
+            <w:noWrap/>
+            <w:vAlign w:val="bottom"/>
+            <w:hideMark/>
+          </w:tcPr>
+          <w:p>
+            <w:pPr>
+              <w:spacing w:after="0" w:line="240" w:lineRule="auto"/>
+              <w:rPr>
+                <w:rFonts w:ascii="Calibri" w:eastAsia="Times New Roman" w:hAnsi="Calibri" w:cs="Calibri"/>
+                <w:color w:val="000000"/>
+                <w:lang w:eastAsia="es-AR"/>
+              </w:rPr>
+            </w:pPr>
+            <w:r>
+              <w:rPr>
+                <w:rFonts w:ascii="Calibri" w:eastAsia="Times New Roman" w:hAnsi="Calibri" w:cs="Calibri"/>
+                <w:color w:val="000000"/>
+                <w:lang w:eastAsia="es-AR"/>
+              </w:rPr>
+              <w:t xml:space="preserve">Punto Q </w:t>
+            </w:r>
+            <w:r>
+              <w:rPr>
+                <w:rFonts w:ascii="Calibri" w:eastAsia="Times New Roman" w:hAnsi="Calibri" w:cs="Calibri"/>
+                <w:color w:val="000000"/>
+                <w:lang w:eastAsia="es-AR"/>
+              </w:rPr>
+              <w:t>Estático</w:t>
+            </w:r>
+          </w:p>
+        </w:tc>
+      </w:tr>
+      <w:tr>
+        <w:trPr>
+          <w:trHeight w:val="300"/>
+        </w:trPr>
+        <w:tc>
+          <w:tcPr>
+            <w:tcW w:w="1200" w:type="dxa"/>
+            <w:tcBorders>
+              <w:top w:val="nil"/>
+              <w:left w:val="nil"/>
+              <w:bottom w:val="nil"/>
+              <w:right w:val="nil"/>
+            </w:tcBorders>
+            <w:shd w:val="clear" w:color="auto" w:fill="auto"/>
+            <w:noWrap/>
+            <w:vAlign w:val="bottom"/>
+            <w:hideMark/>
+          </w:tcPr>
+          <w:p>
+            <w:pPr>
+              <w:spacing w:after="0" w:line="240" w:lineRule="auto"/>
+              <w:rPr>
+                <w:rFonts w:ascii="Calibri" w:eastAsia="Times New Roman" w:hAnsi="Calibri" w:cs="Calibri"/>
+                <w:color w:val="000000"/>
+                <w:lang w:eastAsia="es-AR"/>
+              </w:rPr>
+            </w:pPr>
+            <w:r>
+              <w:rPr>
+                <w:rFonts w:ascii="Calibri" w:eastAsia="Times New Roman" w:hAnsi="Calibri" w:cs="Calibri"/>
+                <w:color w:val="000000"/>
+                <w:lang w:eastAsia="es-AR"/>
+              </w:rPr>
+              <w:t>ICQ1</w:t>
+            </w:r>
+          </w:p>
+        </w:tc>
+        <w:tc>
+          <w:tcPr>
+            <w:tcW w:w="1660" w:type="dxa"/>
+            <w:tcBorders>
+              <w:top w:val="nil"/>
+              <w:left w:val="nil"/>
+              <w:bottom w:val="nil"/>
+              <w:right w:val="nil"/>
+            </w:tcBorders>
+            <w:shd w:val="clear" w:color="auto" w:fill="auto"/>
+            <w:noWrap/>
+            <w:vAlign w:val="bottom"/>
+            <w:hideMark/>
+          </w:tcPr>
+          <w:p>
+            <w:pPr>
+              <w:spacing w:after="0" w:line="240" w:lineRule="auto"/>
+              <w:rPr>
+                <w:rFonts w:ascii="Calibri" w:eastAsia="Times New Roman" w:hAnsi="Calibri" w:cs="Calibri"/>
+                <w:color w:val="000000"/>
+                <w:lang w:eastAsia="es-AR"/>
+              </w:rPr>
+            </w:pPr>
+            <w:r>
+              <w:rPr>
+                <w:rFonts w:ascii="Calibri" w:eastAsia="Times New Roman" w:hAnsi="Calibri" w:cs="Calibri"/>
+                <w:color w:val="000000"/>
+                <w:lang w:eastAsia="es-AR"/>
+              </w:rPr>
+              <w:t>2,1mA</w:t>
+            </w:r>
+          </w:p>
+        </w:tc>
+      </w:tr>
+      <w:tr>
+        <w:trPr>
+          <w:trHeight w:val="300"/>
+        </w:trPr>
+        <w:tc>
+          <w:tcPr>
+            <w:tcW w:w="1200" w:type="dxa"/>
+            <w:tcBorders>
+              <w:top w:val="nil"/>
+              <w:left w:val="nil"/>
+              <w:bottom w:val="nil"/>
+              <w:right w:val="nil"/>
+            </w:tcBorders>
+            <w:shd w:val="clear" w:color="auto" w:fill="auto"/>
+            <w:noWrap/>
+            <w:vAlign w:val="bottom"/>
+            <w:hideMark/>
+          </w:tcPr>
+          <w:p>
+            <w:pPr>
+              <w:spacing w:after="0" w:line="240" w:lineRule="auto"/>
+              <w:rPr>
+                <w:rFonts w:ascii="Calibri" w:eastAsia="Times New Roman" w:hAnsi="Calibri" w:cs="Calibri"/>
+                <w:color w:val="000000"/>
+                <w:lang w:eastAsia="es-AR"/>
+              </w:rPr>
+            </w:pPr>
+            <w:r>
+              <w:rPr>
+                <w:rFonts w:ascii="Calibri" w:eastAsia="Times New Roman" w:hAnsi="Calibri" w:cs="Calibri"/>
+                <w:color w:val="000000"/>
+                <w:lang w:eastAsia="es-AR"/>
+              </w:rPr>
+              <w:t>ICQ2</w:t>
+            </w:r>
+          </w:p>
+        </w:tc>
+        <w:tc>
+          <w:tcPr>
+            <w:tcW w:w="1660" w:type="dxa"/>
+            <w:tcBorders>
+              <w:top w:val="nil"/>
+              <w:left w:val="nil"/>
+              <w:bottom w:val="nil"/>
+              <w:right w:val="nil"/>
+            </w:tcBorders>
+            <w:shd w:val="clear" w:color="auto" w:fill="auto"/>
+            <w:noWrap/>
+            <w:vAlign w:val="bottom"/>
+            <w:hideMark/>
+          </w:tcPr>
+          <w:p>
+            <w:pPr>
+              <w:spacing w:after="0" w:line="240" w:lineRule="auto"/>
+              <w:rPr>
+                <w:rFonts w:ascii="Calibri" w:eastAsia="Times New Roman" w:hAnsi="Calibri" w:cs="Calibri"/>
+                <w:color w:val="000000"/>
+                <w:lang w:eastAsia="es-AR"/>
+              </w:rPr>
+            </w:pPr>
+            <w:r>
+              <w:rPr>
+                <w:rFonts w:ascii="Calibri" w:eastAsia="Times New Roman" w:hAnsi="Calibri" w:cs="Calibri"/>
+                <w:color w:val="000000"/>
+                <w:lang w:eastAsia="es-AR"/>
+              </w:rPr>
+              <w:t>0,950mA</w:t>
+            </w:r>
+          </w:p>
+        </w:tc>
+      </w:tr>
+      <w:tr>
+        <w:trPr>
+          <w:trHeight w:val="300"/>
+        </w:trPr>
+        <w:tc>
+          <w:tcPr>
+            <w:tcW w:w="1200" w:type="dxa"/>
+            <w:tcBorders>
+              <w:top w:val="nil"/>
+              <w:left w:val="nil"/>
+              <w:bottom w:val="nil"/>
+              <w:right w:val="nil"/>
+            </w:tcBorders>
+            <w:shd w:val="clear" w:color="auto" w:fill="auto"/>
+            <w:noWrap/>
+            <w:vAlign w:val="bottom"/>
+            <w:hideMark/>
+          </w:tcPr>
+          <w:p>
+            <w:pPr>
+              <w:spacing w:after="0" w:line="240" w:lineRule="auto"/>
+              <w:rPr>
+                <w:rFonts w:ascii="Calibri" w:eastAsia="Times New Roman" w:hAnsi="Calibri" w:cs="Calibri"/>
+                <w:color w:val="000000"/>
+                <w:lang w:eastAsia="es-AR"/>
+              </w:rPr>
+            </w:pPr>
+            <w:r>
+              <w:rPr>
+                <w:rFonts w:ascii="Calibri" w:eastAsia="Times New Roman" w:hAnsi="Calibri" w:cs="Calibri"/>
+                <w:color w:val="000000"/>
+                <w:lang w:eastAsia="es-AR"/>
+              </w:rPr>
+              <w:t>VCEQ1</w:t>
+            </w:r>
+          </w:p>
+        </w:tc>
+        <w:tc>
+          <w:tcPr>
+            <w:tcW w:w="1660" w:type="dxa"/>
+            <w:tcBorders>
+              <w:top w:val="nil"/>
+              <w:left w:val="nil"/>
+              <w:bottom w:val="nil"/>
+              <w:right w:val="nil"/>
+            </w:tcBorders>
+            <w:shd w:val="clear" w:color="auto" w:fill="auto"/>
+            <w:noWrap/>
+            <w:vAlign w:val="bottom"/>
+            <w:hideMark/>
+          </w:tcPr>
+          <w:p>
+            <w:pPr>
+              <w:spacing w:after="0" w:line="240" w:lineRule="auto"/>
+              <w:rPr>
+                <w:rFonts w:ascii="Calibri" w:eastAsia="Times New Roman" w:hAnsi="Calibri" w:cs="Calibri"/>
+                <w:color w:val="000000"/>
+                <w:lang w:eastAsia="es-AR"/>
+              </w:rPr>
+            </w:pPr>
+            <w:r>
+              <w:rPr>
+                <w:rFonts w:ascii="Calibri" w:eastAsia="Times New Roman" w:hAnsi="Calibri" w:cs="Calibri"/>
+                <w:color w:val="000000"/>
+                <w:lang w:eastAsia="es-AR"/>
+              </w:rPr>
+              <w:t>5,9v</w:t>
+            </w:r>
+          </w:p>
+        </w:tc>
+      </w:tr>
+      <w:tr>
+        <w:trPr>
+          <w:trHeight w:val="300"/>
+        </w:trPr>
+        <w:tc>
+          <w:tcPr>
+            <w:tcW w:w="1200" w:type="dxa"/>
+            <w:tcBorders>
+              <w:top w:val="nil"/>
+              <w:left w:val="nil"/>
+              <w:bottom w:val="nil"/>
+              <w:right w:val="nil"/>
+            </w:tcBorders>
+            <w:shd w:val="clear" w:color="auto" w:fill="auto"/>
+            <w:noWrap/>
+            <w:vAlign w:val="bottom"/>
+            <w:hideMark/>
+          </w:tcPr>
+          <w:p>
+            <w:pPr>
+              <w:spacing w:after="0" w:line="240" w:lineRule="auto"/>
+              <w:rPr>
+                <w:rFonts w:ascii="Calibri" w:eastAsia="Times New Roman" w:hAnsi="Calibri" w:cs="Calibri"/>
+                <w:color w:val="000000"/>
+                <w:lang w:eastAsia="es-AR"/>
+              </w:rPr>
+            </w:pPr>
+            <w:r>
+              <w:rPr>
+                <w:rFonts w:ascii="Calibri" w:eastAsia="Times New Roman" w:hAnsi="Calibri" w:cs="Calibri"/>
+                <w:color w:val="000000"/>
+                <w:lang w:eastAsia="es-AR"/>
+              </w:rPr>
+              <w:t>VCEQ2</w:t>
+            </w:r>
+          </w:p>
+        </w:tc>
+        <w:tc>
+          <w:tcPr>
+            <w:tcW w:w="1660" w:type="dxa"/>
+            <w:tcBorders>
+              <w:top w:val="nil"/>
+              <w:left w:val="nil"/>
+              <w:bottom w:val="nil"/>
+              <w:right w:val="nil"/>
+            </w:tcBorders>
+            <w:shd w:val="clear" w:color="auto" w:fill="auto"/>
+            <w:noWrap/>
+            <w:vAlign w:val="bottom"/>
+            <w:hideMark/>
+          </w:tcPr>
+          <w:p>
+            <w:pPr>
+              <w:spacing w:after="0" w:line="240" w:lineRule="auto"/>
+              <w:rPr>
+                <w:rFonts w:ascii="Calibri" w:eastAsia="Times New Roman" w:hAnsi="Calibri" w:cs="Calibri"/>
+                <w:color w:val="000000"/>
+                <w:lang w:eastAsia="es-AR"/>
+              </w:rPr>
+            </w:pPr>
+            <w:r>
+              <w:rPr>
+                <w:rFonts w:ascii="Calibri" w:eastAsia="Times New Roman" w:hAnsi="Calibri" w:cs="Calibri"/>
+                <w:color w:val="000000"/>
+                <w:lang w:eastAsia="es-AR"/>
+              </w:rPr>
+              <w:t>2,7v</w:t>
+            </w:r>
+          </w:p>
+        </w:tc>
+      </w:tr>
+    </w:tbl>
+    <w:p>
+      <w:pPr>
+        <w:rPr>
+          <w:lang w:val="es-MX"/>
+        </w:rPr>
+      </w:pPr>
       <w:bookmarkStart w:id="0" w:name="_GoBack"/>
       <w:bookmarkEnd w:id="0"/>
     </w:p>
@@ -216,7 +3436,7 @@
         <w:rPr>
           <w:lang w:val="es-MX"/>
         </w:rPr>
-        <w:t>Análisis estático:</w:t>
+        <w:t>Generador de Señales a 1mV VPP. Medición de la salida de la topología corriente-paralelo en 196mV VPP. Se logró una amplificación mayor de 196 veces aproximadamente.</w:t>
       </w:r>
     </w:p>
     <w:p>
@@ -225,6 +3445,185 @@
           <w:lang w:val="es-MX"/>
         </w:rPr>
       </w:pPr>
+      <w:r>
+        <w:rPr>
+          <w:noProof/>
+          <w:lang w:val="es-MX"/>
+        </w:rPr>
+        <w:lastRenderedPageBreak/>
+        <w:drawing>
+          <wp:inline distT="0" distB="0" distL="0" distR="0">
+            <wp:extent cx="5400675" cy="4048125"/>
+            <wp:effectExtent l="0" t="0" r="9525" b="9525"/>
+            <wp:docPr id="8" name="Imagen 8"/>
+            <wp:cNvGraphicFramePr>
+              <a:graphicFrameLocks xmlns:a="http://schemas.openxmlformats.org/drawingml/2006/main" noChangeAspect="1"/>
+            </wp:cNvGraphicFramePr>
+            <a:graphic xmlns:a="http://schemas.openxmlformats.org/drawingml/2006/main">
+              <a:graphicData uri="http://schemas.openxmlformats.org/drawingml/2006/picture">
+                <pic:pic xmlns:pic="http://schemas.openxmlformats.org/drawingml/2006/picture">
+                  <pic:nvPicPr>
+                    <pic:cNvPr id="0" name="Picture 9"/>
+                    <pic:cNvPicPr>
+                      <a:picLocks noChangeAspect="1" noChangeArrowheads="1"/>
+                    </pic:cNvPicPr>
+                  </pic:nvPicPr>
+                  <pic:blipFill>
+                    <a:blip r:embed="rId10">
+                      <a:extLst>
+                        <a:ext uri="{28A0092B-C50C-407E-A947-70E740481C1C}">
+                          <a14:useLocalDpi xmlns:a14="http://schemas.microsoft.com/office/drawing/2010/main" val="0"/>
+                        </a:ext>
+                      </a:extLst>
+                    </a:blip>
+                    <a:srcRect/>
+                    <a:stretch>
+                      <a:fillRect/>
+                    </a:stretch>
+                  </pic:blipFill>
+                  <pic:spPr bwMode="auto">
+                    <a:xfrm>
+                      <a:off x="0" y="0"/>
+                      <a:ext cx="5400675" cy="4048125"/>
+                    </a:xfrm>
+                    <a:prstGeom prst="rect">
+                      <a:avLst/>
+                    </a:prstGeom>
+                    <a:noFill/>
+                    <a:ln>
+                      <a:noFill/>
+                    </a:ln>
+                  </pic:spPr>
+                </pic:pic>
+              </a:graphicData>
+            </a:graphic>
+          </wp:inline>
+        </w:drawing>
+      </w:r>
+    </w:p>
+    <w:p>
+      <w:pPr>
+        <w:rPr>
+          <w:lang w:val="es-MX"/>
+        </w:rPr>
+      </w:pPr>
+      <w:r>
+        <w:rPr>
+          <w:noProof/>
+          <w:lang w:val="es-MX"/>
+        </w:rPr>
+        <w:lastRenderedPageBreak/>
+        <w:drawing>
+          <wp:inline distT="0" distB="0" distL="0" distR="0">
+            <wp:extent cx="5391150" cy="7191375"/>
+            <wp:effectExtent l="0" t="0" r="0" b="9525"/>
+            <wp:docPr id="10" name="Imagen 10"/>
+            <wp:cNvGraphicFramePr>
+              <a:graphicFrameLocks xmlns:a="http://schemas.openxmlformats.org/drawingml/2006/main" noChangeAspect="1"/>
+            </wp:cNvGraphicFramePr>
+            <a:graphic xmlns:a="http://schemas.openxmlformats.org/drawingml/2006/main">
+              <a:graphicData uri="http://schemas.openxmlformats.org/drawingml/2006/picture">
+                <pic:pic xmlns:pic="http://schemas.openxmlformats.org/drawingml/2006/picture">
+                  <pic:nvPicPr>
+                    <pic:cNvPr id="0" name="Picture 11"/>
+                    <pic:cNvPicPr>
+                      <a:picLocks noChangeAspect="1" noChangeArrowheads="1"/>
+                    </pic:cNvPicPr>
+                  </pic:nvPicPr>
+                  <pic:blipFill>
+                    <a:blip r:embed="rId11">
+                      <a:extLst>
+                        <a:ext uri="{28A0092B-C50C-407E-A947-70E740481C1C}">
+                          <a14:useLocalDpi xmlns:a14="http://schemas.microsoft.com/office/drawing/2010/main" val="0"/>
+                        </a:ext>
+                      </a:extLst>
+                    </a:blip>
+                    <a:srcRect/>
+                    <a:stretch>
+                      <a:fillRect/>
+                    </a:stretch>
+                  </pic:blipFill>
+                  <pic:spPr bwMode="auto">
+                    <a:xfrm>
+                      <a:off x="0" y="0"/>
+                      <a:ext cx="5391150" cy="7191375"/>
+                    </a:xfrm>
+                    <a:prstGeom prst="rect">
+                      <a:avLst/>
+                    </a:prstGeom>
+                    <a:noFill/>
+                    <a:ln>
+                      <a:noFill/>
+                    </a:ln>
+                  </pic:spPr>
+                </pic:pic>
+              </a:graphicData>
+            </a:graphic>
+          </wp:inline>
+        </w:drawing>
+      </w:r>
+    </w:p>
+    <w:p>
+      <w:pPr>
+        <w:rPr>
+          <w:lang w:val="es-MX"/>
+        </w:rPr>
+      </w:pPr>
+      <w:r>
+        <w:rPr>
+          <w:noProof/>
+          <w:lang w:val="es-MX"/>
+        </w:rPr>
+        <w:lastRenderedPageBreak/>
+        <w:drawing>
+          <wp:inline distT="0" distB="0" distL="0" distR="0">
+            <wp:extent cx="5391150" cy="4038600"/>
+            <wp:effectExtent l="0" t="0" r="0" b="0"/>
+            <wp:docPr id="9" name="Imagen 9"/>
+            <wp:cNvGraphicFramePr>
+              <a:graphicFrameLocks xmlns:a="http://schemas.openxmlformats.org/drawingml/2006/main" noChangeAspect="1"/>
+            </wp:cNvGraphicFramePr>
+            <a:graphic xmlns:a="http://schemas.openxmlformats.org/drawingml/2006/main">
+              <a:graphicData uri="http://schemas.openxmlformats.org/drawingml/2006/picture">
+                <pic:pic xmlns:pic="http://schemas.openxmlformats.org/drawingml/2006/picture">
+                  <pic:nvPicPr>
+                    <pic:cNvPr id="0" name="Picture 10"/>
+                    <pic:cNvPicPr>
+                      <a:picLocks noChangeAspect="1" noChangeArrowheads="1"/>
+                    </pic:cNvPicPr>
+                  </pic:nvPicPr>
+                  <pic:blipFill>
+                    <a:blip r:embed="rId12">
+                      <a:extLst>
+                        <a:ext uri="{28A0092B-C50C-407E-A947-70E740481C1C}">
+                          <a14:useLocalDpi xmlns:a14="http://schemas.microsoft.com/office/drawing/2010/main" val="0"/>
+                        </a:ext>
+                      </a:extLst>
+                    </a:blip>
+                    <a:srcRect/>
+                    <a:stretch>
+                      <a:fillRect/>
+                    </a:stretch>
+                  </pic:blipFill>
+                  <pic:spPr bwMode="auto">
+                    <a:xfrm>
+                      <a:off x="0" y="0"/>
+                      <a:ext cx="5391150" cy="4038600"/>
+                    </a:xfrm>
+                    <a:prstGeom prst="rect">
+                      <a:avLst/>
+                    </a:prstGeom>
+                    <a:noFill/>
+                    <a:ln>
+                      <a:noFill/>
+                    </a:ln>
+                  </pic:spPr>
+                </pic:pic>
+              </a:graphicData>
+            </a:graphic>
+          </wp:inline>
+        </w:drawing>
+      </w:r>
     </w:p>
     <w:sectPr>
       <w:pgSz w:w="11906" w:h="16838"/>
@@ -659,6 +4058,16 @@
     <w:semiHidden/>
     <w:unhideWhenUsed/>
   </w:style>
+  <w:style w:type="character" w:styleId="Textodelmarcadordeposicin">
+    <w:name w:val="Placeholder Text"/>
+    <w:basedOn w:val="Fuentedeprrafopredeter"/>
+    <w:uiPriority w:val="99"/>
+    <w:semiHidden/>
+    <w:rsid w:val="00F30B3F"/>
+    <w:rPr>
+      <w:color w:val="808080"/>
+    </w:rPr>
+  </w:style>
 </w:styles>
 </file>
 

</xml_diff>